<commit_message>
Updated version of "Labs" writeup
</commit_message>
<xml_diff>
--- a/Weekly_Labs/Labs.docx
+++ b/Weekly_Labs/Labs.docx
@@ -14,7 +14,6 @@
           <w:docPartUnique/>
         </w:docPartObj>
       </w:sdtPr>
-      <w:sdtEndPr/>
       <w:sdtContent>
         <w:p>
           <w:pPr>
@@ -2200,7 +2199,7 @@
                         </pic:cNvPicPr>
                       </pic:nvPicPr>
                       <pic:blipFill>
-                        <a:blip r:embed="rId5"/>
+                        <a:blip r:embed="rId6"/>
                         <a:stretch>
                           <a:fillRect/>
                         </a:stretch>
@@ -2285,7 +2284,6 @@
                                     <w:dataBinding w:prefixMappings="xmlns:ns0='http://purl.org/dc/elements/1.1/' xmlns:ns1='http://schemas.openxmlformats.org/package/2006/metadata/core-properties' " w:xpath="/ns1:coreProperties[1]/ns0:creator[1]" w:storeItemID="{6C3C8BC8-F283-45AE-878A-BAB7291924A1}"/>
                                     <w:text/>
                                   </w:sdtPr>
-                                  <w:sdtEndPr/>
                                   <w:sdtContent>
                                     <w:r>
                                       <w:t>B00093420 Eoin Finney</w:t>
@@ -2332,7 +2330,6 @@
                               <w:dataBinding w:prefixMappings="xmlns:ns0='http://purl.org/dc/elements/1.1/' xmlns:ns1='http://schemas.openxmlformats.org/package/2006/metadata/core-properties' " w:xpath="/ns1:coreProperties[1]/ns0:creator[1]" w:storeItemID="{6C3C8BC8-F283-45AE-878A-BAB7291924A1}"/>
                               <w:text/>
                             </w:sdtPr>
-                            <w:sdtEndPr/>
                             <w:sdtContent>
                               <w:r>
                                 <w:t>B00093420 Eoin Finney</w:t>
@@ -2449,7 +2446,7 @@
                                     <w:szCs w:val="48"/>
                                     <w:lang w:val="en-IE"/>
                                   </w:rPr>
-                                  <w:t>Labs 1-</w:t>
+                                  <w:t>Labs</w:t>
                                 </w:r>
                               </w:p>
                             </w:txbxContent>
@@ -2522,7 +2519,7 @@
                               <w:szCs w:val="48"/>
                               <w:lang w:val="en-IE"/>
                             </w:rPr>
-                            <w:t>Labs 1-</w:t>
+                            <w:t>Labs</w:t>
                           </w:r>
                         </w:p>
                       </w:txbxContent>
@@ -3011,33 +3008,1786 @@
         </w:p>
       </w:sdtContent>
     </w:sdt>
+    <w:sdt>
+      <w:sdtPr>
+        <w:id w:val="-1641954107"/>
+        <w:docPartObj>
+          <w:docPartGallery w:val="Table of Contents"/>
+          <w:docPartUnique/>
+        </w:docPartObj>
+      </w:sdtPr>
+      <w:sdtEndPr>
+        <w:rPr>
+          <w:b/>
+          <w:bCs/>
+          <w:noProof/>
+          <w:color w:val="auto"/>
+          <w:sz w:val="22"/>
+          <w:szCs w:val="22"/>
+          <w:lang w:val="en-GB"/>
+        </w:rPr>
+      </w:sdtEndPr>
+      <w:sdtContent>
+        <w:p>
+          <w:pPr>
+            <w:pStyle w:val="TOCHeading"/>
+          </w:pPr>
+          <w:r>
+            <w:t>Table of Contents</w:t>
+          </w:r>
+        </w:p>
+        <w:p>
+          <w:pPr>
+            <w:pStyle w:val="TOC1"/>
+            <w:tabs>
+              <w:tab w:val="right" w:leader="dot" w:pos="9016"/>
+            </w:tabs>
+            <w:rPr>
+              <w:noProof/>
+            </w:rPr>
+          </w:pPr>
+          <w:r>
+            <w:fldChar w:fldCharType="begin"/>
+          </w:r>
+          <w:r>
+            <w:instrText xml:space="preserve"> TOC \o "1-3" \h \z \u </w:instrText>
+          </w:r>
+          <w:r>
+            <w:fldChar w:fldCharType="separate"/>
+          </w:r>
+          <w:hyperlink w:anchor="_Toc7991549" w:history="1">
+            <w:r>
+              <w:rPr>
+                <w:rStyle w:val="Hyperlink"/>
+                <w:noProof/>
+              </w:rPr>
+              <w:t>Info</w:t>
+            </w:r>
+            <w:r>
+              <w:rPr>
+                <w:noProof/>
+                <w:webHidden/>
+              </w:rPr>
+              <w:tab/>
+            </w:r>
+            <w:r>
+              <w:rPr>
+                <w:noProof/>
+                <w:webHidden/>
+              </w:rPr>
+              <w:fldChar w:fldCharType="begin"/>
+            </w:r>
+            <w:r>
+              <w:rPr>
+                <w:noProof/>
+                <w:webHidden/>
+              </w:rPr>
+              <w:instrText xml:space="preserve"> PAGEREF _Toc7991549 \h </w:instrText>
+            </w:r>
+            <w:r>
+              <w:rPr>
+                <w:noProof/>
+                <w:webHidden/>
+              </w:rPr>
+            </w:r>
+            <w:r>
+              <w:rPr>
+                <w:noProof/>
+                <w:webHidden/>
+              </w:rPr>
+              <w:fldChar w:fldCharType="separate"/>
+            </w:r>
+            <w:r>
+              <w:rPr>
+                <w:noProof/>
+                <w:webHidden/>
+              </w:rPr>
+              <w:t>3</w:t>
+            </w:r>
+            <w:r>
+              <w:rPr>
+                <w:noProof/>
+                <w:webHidden/>
+              </w:rPr>
+              <w:fldChar w:fldCharType="end"/>
+            </w:r>
+          </w:hyperlink>
+        </w:p>
+        <w:p>
+          <w:pPr>
+            <w:pStyle w:val="TOC1"/>
+            <w:tabs>
+              <w:tab w:val="right" w:leader="dot" w:pos="9016"/>
+            </w:tabs>
+            <w:rPr>
+              <w:noProof/>
+            </w:rPr>
+          </w:pPr>
+          <w:hyperlink w:anchor="_Toc7991550" w:history="1">
+            <w:r>
+              <w:rPr>
+                <w:rStyle w:val="Hyperlink"/>
+                <w:noProof/>
+              </w:rPr>
+              <w:t>Lab 1 – Decoding Classic Cyphers</w:t>
+            </w:r>
+            <w:r>
+              <w:rPr>
+                <w:noProof/>
+                <w:webHidden/>
+              </w:rPr>
+              <w:tab/>
+            </w:r>
+            <w:r>
+              <w:rPr>
+                <w:noProof/>
+                <w:webHidden/>
+              </w:rPr>
+              <w:fldChar w:fldCharType="begin"/>
+            </w:r>
+            <w:r>
+              <w:rPr>
+                <w:noProof/>
+                <w:webHidden/>
+              </w:rPr>
+              <w:instrText xml:space="preserve"> PAGEREF _Toc7991550 \h </w:instrText>
+            </w:r>
+            <w:r>
+              <w:rPr>
+                <w:noProof/>
+                <w:webHidden/>
+              </w:rPr>
+            </w:r>
+            <w:r>
+              <w:rPr>
+                <w:noProof/>
+                <w:webHidden/>
+              </w:rPr>
+              <w:fldChar w:fldCharType="separate"/>
+            </w:r>
+            <w:r>
+              <w:rPr>
+                <w:noProof/>
+                <w:webHidden/>
+              </w:rPr>
+              <w:t>4</w:t>
+            </w:r>
+            <w:r>
+              <w:rPr>
+                <w:noProof/>
+                <w:webHidden/>
+              </w:rPr>
+              <w:fldChar w:fldCharType="end"/>
+            </w:r>
+          </w:hyperlink>
+        </w:p>
+        <w:p>
+          <w:pPr>
+            <w:pStyle w:val="TOC2"/>
+            <w:tabs>
+              <w:tab w:val="right" w:leader="dot" w:pos="9016"/>
+            </w:tabs>
+            <w:rPr>
+              <w:noProof/>
+            </w:rPr>
+          </w:pPr>
+          <w:hyperlink w:anchor="_Toc7991551" w:history="1">
+            <w:r>
+              <w:rPr>
+                <w:rStyle w:val="Hyperlink"/>
+                <w:noProof/>
+              </w:rPr>
+              <w:t>Exercise 1 - Rotational ciphers</w:t>
+            </w:r>
+            <w:r>
+              <w:rPr>
+                <w:noProof/>
+                <w:webHidden/>
+              </w:rPr>
+              <w:tab/>
+            </w:r>
+            <w:r>
+              <w:rPr>
+                <w:noProof/>
+                <w:webHidden/>
+              </w:rPr>
+              <w:fldChar w:fldCharType="begin"/>
+            </w:r>
+            <w:r>
+              <w:rPr>
+                <w:noProof/>
+                <w:webHidden/>
+              </w:rPr>
+              <w:instrText xml:space="preserve"> PAGEREF _Toc7991551 \h </w:instrText>
+            </w:r>
+            <w:r>
+              <w:rPr>
+                <w:noProof/>
+                <w:webHidden/>
+              </w:rPr>
+            </w:r>
+            <w:r>
+              <w:rPr>
+                <w:noProof/>
+                <w:webHidden/>
+              </w:rPr>
+              <w:fldChar w:fldCharType="separate"/>
+            </w:r>
+            <w:r>
+              <w:rPr>
+                <w:noProof/>
+                <w:webHidden/>
+              </w:rPr>
+              <w:t>4</w:t>
+            </w:r>
+            <w:r>
+              <w:rPr>
+                <w:noProof/>
+                <w:webHidden/>
+              </w:rPr>
+              <w:fldChar w:fldCharType="end"/>
+            </w:r>
+          </w:hyperlink>
+        </w:p>
+        <w:p>
+          <w:pPr>
+            <w:pStyle w:val="TOC2"/>
+            <w:tabs>
+              <w:tab w:val="right" w:leader="dot" w:pos="9016"/>
+            </w:tabs>
+            <w:rPr>
+              <w:noProof/>
+            </w:rPr>
+          </w:pPr>
+          <w:hyperlink w:anchor="_Toc7991552" w:history="1">
+            <w:r>
+              <w:rPr>
+                <w:rStyle w:val="Hyperlink"/>
+                <w:noProof/>
+              </w:rPr>
+              <w:t>Exercise 2 - Substitution Ciphers</w:t>
+            </w:r>
+            <w:r>
+              <w:rPr>
+                <w:noProof/>
+                <w:webHidden/>
+              </w:rPr>
+              <w:tab/>
+            </w:r>
+            <w:r>
+              <w:rPr>
+                <w:noProof/>
+                <w:webHidden/>
+              </w:rPr>
+              <w:fldChar w:fldCharType="begin"/>
+            </w:r>
+            <w:r>
+              <w:rPr>
+                <w:noProof/>
+                <w:webHidden/>
+              </w:rPr>
+              <w:instrText xml:space="preserve"> PAGEREF _Toc7991552 \h </w:instrText>
+            </w:r>
+            <w:r>
+              <w:rPr>
+                <w:noProof/>
+                <w:webHidden/>
+              </w:rPr>
+            </w:r>
+            <w:r>
+              <w:rPr>
+                <w:noProof/>
+                <w:webHidden/>
+              </w:rPr>
+              <w:fldChar w:fldCharType="separate"/>
+            </w:r>
+            <w:r>
+              <w:rPr>
+                <w:noProof/>
+                <w:webHidden/>
+              </w:rPr>
+              <w:t>4</w:t>
+            </w:r>
+            <w:r>
+              <w:rPr>
+                <w:noProof/>
+                <w:webHidden/>
+              </w:rPr>
+              <w:fldChar w:fldCharType="end"/>
+            </w:r>
+          </w:hyperlink>
+        </w:p>
+        <w:p>
+          <w:pPr>
+            <w:pStyle w:val="TOC2"/>
+            <w:tabs>
+              <w:tab w:val="right" w:leader="dot" w:pos="9016"/>
+            </w:tabs>
+            <w:rPr>
+              <w:noProof/>
+            </w:rPr>
+          </w:pPr>
+          <w:hyperlink w:anchor="_Toc7991553" w:history="1">
+            <w:r>
+              <w:rPr>
+                <w:rStyle w:val="Hyperlink"/>
+                <w:noProof/>
+              </w:rPr>
+              <w:t>Exercise 3 – Vigenère cipher:</w:t>
+            </w:r>
+            <w:r>
+              <w:rPr>
+                <w:noProof/>
+                <w:webHidden/>
+              </w:rPr>
+              <w:tab/>
+            </w:r>
+            <w:r>
+              <w:rPr>
+                <w:noProof/>
+                <w:webHidden/>
+              </w:rPr>
+              <w:fldChar w:fldCharType="begin"/>
+            </w:r>
+            <w:r>
+              <w:rPr>
+                <w:noProof/>
+                <w:webHidden/>
+              </w:rPr>
+              <w:instrText xml:space="preserve"> PAGEREF _Toc7991553 \h </w:instrText>
+            </w:r>
+            <w:r>
+              <w:rPr>
+                <w:noProof/>
+                <w:webHidden/>
+              </w:rPr>
+            </w:r>
+            <w:r>
+              <w:rPr>
+                <w:noProof/>
+                <w:webHidden/>
+              </w:rPr>
+              <w:fldChar w:fldCharType="separate"/>
+            </w:r>
+            <w:r>
+              <w:rPr>
+                <w:noProof/>
+                <w:webHidden/>
+              </w:rPr>
+              <w:t>4</w:t>
+            </w:r>
+            <w:r>
+              <w:rPr>
+                <w:noProof/>
+                <w:webHidden/>
+              </w:rPr>
+              <w:fldChar w:fldCharType="end"/>
+            </w:r>
+          </w:hyperlink>
+        </w:p>
+        <w:p>
+          <w:pPr>
+            <w:pStyle w:val="TOC2"/>
+            <w:tabs>
+              <w:tab w:val="right" w:leader="dot" w:pos="9016"/>
+            </w:tabs>
+            <w:rPr>
+              <w:noProof/>
+            </w:rPr>
+          </w:pPr>
+          <w:hyperlink w:anchor="_Toc7991554" w:history="1">
+            <w:r>
+              <w:rPr>
+                <w:rStyle w:val="Hyperlink"/>
+                <w:noProof/>
+              </w:rPr>
+              <w:t>Exercise 4 – Transposition Cipher:</w:t>
+            </w:r>
+            <w:r>
+              <w:rPr>
+                <w:noProof/>
+                <w:webHidden/>
+              </w:rPr>
+              <w:tab/>
+            </w:r>
+            <w:r>
+              <w:rPr>
+                <w:noProof/>
+                <w:webHidden/>
+              </w:rPr>
+              <w:fldChar w:fldCharType="begin"/>
+            </w:r>
+            <w:r>
+              <w:rPr>
+                <w:noProof/>
+                <w:webHidden/>
+              </w:rPr>
+              <w:instrText xml:space="preserve"> PAGEREF _Toc7991554 \h </w:instrText>
+            </w:r>
+            <w:r>
+              <w:rPr>
+                <w:noProof/>
+                <w:webHidden/>
+              </w:rPr>
+            </w:r>
+            <w:r>
+              <w:rPr>
+                <w:noProof/>
+                <w:webHidden/>
+              </w:rPr>
+              <w:fldChar w:fldCharType="separate"/>
+            </w:r>
+            <w:r>
+              <w:rPr>
+                <w:noProof/>
+                <w:webHidden/>
+              </w:rPr>
+              <w:t>4</w:t>
+            </w:r>
+            <w:r>
+              <w:rPr>
+                <w:noProof/>
+                <w:webHidden/>
+              </w:rPr>
+              <w:fldChar w:fldCharType="end"/>
+            </w:r>
+          </w:hyperlink>
+        </w:p>
+        <w:p>
+          <w:pPr>
+            <w:pStyle w:val="TOC2"/>
+            <w:tabs>
+              <w:tab w:val="right" w:leader="dot" w:pos="9016"/>
+            </w:tabs>
+            <w:rPr>
+              <w:noProof/>
+            </w:rPr>
+          </w:pPr>
+          <w:hyperlink w:anchor="_Toc7991555" w:history="1">
+            <w:r>
+              <w:rPr>
+                <w:rStyle w:val="Hyperlink"/>
+                <w:noProof/>
+              </w:rPr>
+              <w:t>Lab 7 – Extra Decoding Challenge</w:t>
+            </w:r>
+            <w:r>
+              <w:rPr>
+                <w:noProof/>
+                <w:webHidden/>
+              </w:rPr>
+              <w:tab/>
+            </w:r>
+            <w:r>
+              <w:rPr>
+                <w:noProof/>
+                <w:webHidden/>
+              </w:rPr>
+              <w:fldChar w:fldCharType="begin"/>
+            </w:r>
+            <w:r>
+              <w:rPr>
+                <w:noProof/>
+                <w:webHidden/>
+              </w:rPr>
+              <w:instrText xml:space="preserve"> PAGEREF _Toc7991555 \h </w:instrText>
+            </w:r>
+            <w:r>
+              <w:rPr>
+                <w:noProof/>
+                <w:webHidden/>
+              </w:rPr>
+            </w:r>
+            <w:r>
+              <w:rPr>
+                <w:noProof/>
+                <w:webHidden/>
+              </w:rPr>
+              <w:fldChar w:fldCharType="separate"/>
+            </w:r>
+            <w:r>
+              <w:rPr>
+                <w:noProof/>
+                <w:webHidden/>
+              </w:rPr>
+              <w:t>5</w:t>
+            </w:r>
+            <w:r>
+              <w:rPr>
+                <w:noProof/>
+                <w:webHidden/>
+              </w:rPr>
+              <w:fldChar w:fldCharType="end"/>
+            </w:r>
+          </w:hyperlink>
+        </w:p>
+        <w:p>
+          <w:pPr>
+            <w:pStyle w:val="TOC1"/>
+            <w:tabs>
+              <w:tab w:val="right" w:leader="dot" w:pos="9016"/>
+            </w:tabs>
+            <w:rPr>
+              <w:noProof/>
+            </w:rPr>
+          </w:pPr>
+          <w:hyperlink w:anchor="_Toc7991556" w:history="1">
+            <w:r>
+              <w:rPr>
+                <w:rStyle w:val="Hyperlink"/>
+                <w:noProof/>
+              </w:rPr>
+              <w:t>Lab 2b – Numbers Station</w:t>
+            </w:r>
+            <w:r>
+              <w:rPr>
+                <w:noProof/>
+                <w:webHidden/>
+              </w:rPr>
+              <w:tab/>
+            </w:r>
+            <w:r>
+              <w:rPr>
+                <w:noProof/>
+                <w:webHidden/>
+              </w:rPr>
+              <w:fldChar w:fldCharType="begin"/>
+            </w:r>
+            <w:r>
+              <w:rPr>
+                <w:noProof/>
+                <w:webHidden/>
+              </w:rPr>
+              <w:instrText xml:space="preserve"> PAGEREF _Toc7991556 \h </w:instrText>
+            </w:r>
+            <w:r>
+              <w:rPr>
+                <w:noProof/>
+                <w:webHidden/>
+              </w:rPr>
+            </w:r>
+            <w:r>
+              <w:rPr>
+                <w:noProof/>
+                <w:webHidden/>
+              </w:rPr>
+              <w:fldChar w:fldCharType="separate"/>
+            </w:r>
+            <w:r>
+              <w:rPr>
+                <w:noProof/>
+                <w:webHidden/>
+              </w:rPr>
+              <w:t>5</w:t>
+            </w:r>
+            <w:r>
+              <w:rPr>
+                <w:noProof/>
+                <w:webHidden/>
+              </w:rPr>
+              <w:fldChar w:fldCharType="end"/>
+            </w:r>
+          </w:hyperlink>
+        </w:p>
+        <w:p>
+          <w:pPr>
+            <w:pStyle w:val="TOC1"/>
+            <w:tabs>
+              <w:tab w:val="right" w:leader="dot" w:pos="9016"/>
+            </w:tabs>
+            <w:rPr>
+              <w:noProof/>
+            </w:rPr>
+          </w:pPr>
+          <w:hyperlink w:anchor="_Toc7991557" w:history="1">
+            <w:r>
+              <w:rPr>
+                <w:rStyle w:val="Hyperlink"/>
+                <w:noProof/>
+              </w:rPr>
+              <w:t>Lab 10b – Analysing FTP traffic</w:t>
+            </w:r>
+            <w:r>
+              <w:rPr>
+                <w:noProof/>
+                <w:webHidden/>
+              </w:rPr>
+              <w:tab/>
+            </w:r>
+            <w:r>
+              <w:rPr>
+                <w:noProof/>
+                <w:webHidden/>
+              </w:rPr>
+              <w:fldChar w:fldCharType="begin"/>
+            </w:r>
+            <w:r>
+              <w:rPr>
+                <w:noProof/>
+                <w:webHidden/>
+              </w:rPr>
+              <w:instrText xml:space="preserve"> PAGEREF _Toc7991557 \h </w:instrText>
+            </w:r>
+            <w:r>
+              <w:rPr>
+                <w:noProof/>
+                <w:webHidden/>
+              </w:rPr>
+            </w:r>
+            <w:r>
+              <w:rPr>
+                <w:noProof/>
+                <w:webHidden/>
+              </w:rPr>
+              <w:fldChar w:fldCharType="separate"/>
+            </w:r>
+            <w:r>
+              <w:rPr>
+                <w:noProof/>
+                <w:webHidden/>
+              </w:rPr>
+              <w:t>5</w:t>
+            </w:r>
+            <w:r>
+              <w:rPr>
+                <w:noProof/>
+                <w:webHidden/>
+              </w:rPr>
+              <w:fldChar w:fldCharType="end"/>
+            </w:r>
+          </w:hyperlink>
+        </w:p>
+        <w:p>
+          <w:pPr>
+            <w:pStyle w:val="TOC1"/>
+            <w:tabs>
+              <w:tab w:val="right" w:leader="dot" w:pos="9016"/>
+            </w:tabs>
+            <w:rPr>
+              <w:noProof/>
+            </w:rPr>
+          </w:pPr>
+          <w:hyperlink w:anchor="_Toc7991558" w:history="1">
+            <w:r>
+              <w:rPr>
+                <w:rStyle w:val="Hyperlink"/>
+                <w:noProof/>
+              </w:rPr>
+              <w:t>Lab 10c – Pcap Challenges</w:t>
+            </w:r>
+            <w:r>
+              <w:rPr>
+                <w:noProof/>
+                <w:webHidden/>
+              </w:rPr>
+              <w:tab/>
+            </w:r>
+            <w:r>
+              <w:rPr>
+                <w:noProof/>
+                <w:webHidden/>
+              </w:rPr>
+              <w:fldChar w:fldCharType="begin"/>
+            </w:r>
+            <w:r>
+              <w:rPr>
+                <w:noProof/>
+                <w:webHidden/>
+              </w:rPr>
+              <w:instrText xml:space="preserve"> PAGEREF _Toc7991558 \h </w:instrText>
+            </w:r>
+            <w:r>
+              <w:rPr>
+                <w:noProof/>
+                <w:webHidden/>
+              </w:rPr>
+            </w:r>
+            <w:r>
+              <w:rPr>
+                <w:noProof/>
+                <w:webHidden/>
+              </w:rPr>
+              <w:fldChar w:fldCharType="separate"/>
+            </w:r>
+            <w:r>
+              <w:rPr>
+                <w:noProof/>
+                <w:webHidden/>
+              </w:rPr>
+              <w:t>5</w:t>
+            </w:r>
+            <w:r>
+              <w:rPr>
+                <w:noProof/>
+                <w:webHidden/>
+              </w:rPr>
+              <w:fldChar w:fldCharType="end"/>
+            </w:r>
+          </w:hyperlink>
+        </w:p>
+        <w:p>
+          <w:pPr>
+            <w:pStyle w:val="TOC2"/>
+            <w:tabs>
+              <w:tab w:val="right" w:leader="dot" w:pos="9016"/>
+            </w:tabs>
+            <w:rPr>
+              <w:noProof/>
+            </w:rPr>
+          </w:pPr>
+          <w:hyperlink w:anchor="_Toc7991559" w:history="1">
+            <w:r>
+              <w:rPr>
+                <w:rStyle w:val="Hyperlink"/>
+                <w:noProof/>
+              </w:rPr>
+              <w:t>Challenge 1</w:t>
+            </w:r>
+            <w:r>
+              <w:rPr>
+                <w:noProof/>
+                <w:webHidden/>
+              </w:rPr>
+              <w:tab/>
+            </w:r>
+            <w:r>
+              <w:rPr>
+                <w:noProof/>
+                <w:webHidden/>
+              </w:rPr>
+              <w:fldChar w:fldCharType="begin"/>
+            </w:r>
+            <w:r>
+              <w:rPr>
+                <w:noProof/>
+                <w:webHidden/>
+              </w:rPr>
+              <w:instrText xml:space="preserve"> PAGEREF _Toc7991559 \h </w:instrText>
+            </w:r>
+            <w:r>
+              <w:rPr>
+                <w:noProof/>
+                <w:webHidden/>
+              </w:rPr>
+            </w:r>
+            <w:r>
+              <w:rPr>
+                <w:noProof/>
+                <w:webHidden/>
+              </w:rPr>
+              <w:fldChar w:fldCharType="separate"/>
+            </w:r>
+            <w:r>
+              <w:rPr>
+                <w:noProof/>
+                <w:webHidden/>
+              </w:rPr>
+              <w:t>5</w:t>
+            </w:r>
+            <w:r>
+              <w:rPr>
+                <w:noProof/>
+                <w:webHidden/>
+              </w:rPr>
+              <w:fldChar w:fldCharType="end"/>
+            </w:r>
+          </w:hyperlink>
+        </w:p>
+        <w:p>
+          <w:pPr>
+            <w:pStyle w:val="TOC2"/>
+            <w:tabs>
+              <w:tab w:val="right" w:leader="dot" w:pos="9016"/>
+            </w:tabs>
+            <w:rPr>
+              <w:noProof/>
+            </w:rPr>
+          </w:pPr>
+          <w:hyperlink w:anchor="_Toc7991560" w:history="1">
+            <w:r>
+              <w:rPr>
+                <w:rStyle w:val="Hyperlink"/>
+                <w:noProof/>
+              </w:rPr>
+              <w:t>Challenge 2</w:t>
+            </w:r>
+            <w:r>
+              <w:rPr>
+                <w:noProof/>
+                <w:webHidden/>
+              </w:rPr>
+              <w:tab/>
+            </w:r>
+            <w:r>
+              <w:rPr>
+                <w:noProof/>
+                <w:webHidden/>
+              </w:rPr>
+              <w:fldChar w:fldCharType="begin"/>
+            </w:r>
+            <w:r>
+              <w:rPr>
+                <w:noProof/>
+                <w:webHidden/>
+              </w:rPr>
+              <w:instrText xml:space="preserve"> PAGEREF _Toc7991560 \h </w:instrText>
+            </w:r>
+            <w:r>
+              <w:rPr>
+                <w:noProof/>
+                <w:webHidden/>
+              </w:rPr>
+            </w:r>
+            <w:r>
+              <w:rPr>
+                <w:noProof/>
+                <w:webHidden/>
+              </w:rPr>
+              <w:fldChar w:fldCharType="separate"/>
+            </w:r>
+            <w:r>
+              <w:rPr>
+                <w:noProof/>
+                <w:webHidden/>
+              </w:rPr>
+              <w:t>6</w:t>
+            </w:r>
+            <w:r>
+              <w:rPr>
+                <w:noProof/>
+                <w:webHidden/>
+              </w:rPr>
+              <w:fldChar w:fldCharType="end"/>
+            </w:r>
+          </w:hyperlink>
+        </w:p>
+        <w:p>
+          <w:pPr>
+            <w:pStyle w:val="TOC1"/>
+            <w:tabs>
+              <w:tab w:val="right" w:leader="dot" w:pos="9016"/>
+            </w:tabs>
+            <w:rPr>
+              <w:noProof/>
+            </w:rPr>
+          </w:pPr>
+          <w:hyperlink w:anchor="_Toc7991561" w:history="1">
+            <w:r>
+              <w:rPr>
+                <w:rStyle w:val="Hyperlink"/>
+                <w:noProof/>
+              </w:rPr>
+              <w:t>Lab 11 – Digital Signatures</w:t>
+            </w:r>
+            <w:r>
+              <w:rPr>
+                <w:noProof/>
+                <w:webHidden/>
+              </w:rPr>
+              <w:tab/>
+            </w:r>
+            <w:r>
+              <w:rPr>
+                <w:noProof/>
+                <w:webHidden/>
+              </w:rPr>
+              <w:fldChar w:fldCharType="begin"/>
+            </w:r>
+            <w:r>
+              <w:rPr>
+                <w:noProof/>
+                <w:webHidden/>
+              </w:rPr>
+              <w:instrText xml:space="preserve"> PAGEREF _Toc7991561 \h </w:instrText>
+            </w:r>
+            <w:r>
+              <w:rPr>
+                <w:noProof/>
+                <w:webHidden/>
+              </w:rPr>
+            </w:r>
+            <w:r>
+              <w:rPr>
+                <w:noProof/>
+                <w:webHidden/>
+              </w:rPr>
+              <w:fldChar w:fldCharType="separate"/>
+            </w:r>
+            <w:r>
+              <w:rPr>
+                <w:noProof/>
+                <w:webHidden/>
+              </w:rPr>
+              <w:t>6</w:t>
+            </w:r>
+            <w:r>
+              <w:rPr>
+                <w:noProof/>
+                <w:webHidden/>
+              </w:rPr>
+              <w:fldChar w:fldCharType="end"/>
+            </w:r>
+          </w:hyperlink>
+        </w:p>
+        <w:p>
+          <w:pPr>
+            <w:pStyle w:val="TOC2"/>
+            <w:tabs>
+              <w:tab w:val="right" w:leader="dot" w:pos="9016"/>
+            </w:tabs>
+            <w:rPr>
+              <w:noProof/>
+            </w:rPr>
+          </w:pPr>
+          <w:hyperlink w:anchor="_Toc7991562" w:history="1">
+            <w:r>
+              <w:rPr>
+                <w:rStyle w:val="Hyperlink"/>
+                <w:noProof/>
+              </w:rPr>
+              <w:t>Installed Certs</w:t>
+            </w:r>
+            <w:r>
+              <w:rPr>
+                <w:noProof/>
+                <w:webHidden/>
+              </w:rPr>
+              <w:tab/>
+            </w:r>
+            <w:r>
+              <w:rPr>
+                <w:noProof/>
+                <w:webHidden/>
+              </w:rPr>
+              <w:fldChar w:fldCharType="begin"/>
+            </w:r>
+            <w:r>
+              <w:rPr>
+                <w:noProof/>
+                <w:webHidden/>
+              </w:rPr>
+              <w:instrText xml:space="preserve"> PAGEREF _Toc7991562 \h </w:instrText>
+            </w:r>
+            <w:r>
+              <w:rPr>
+                <w:noProof/>
+                <w:webHidden/>
+              </w:rPr>
+            </w:r>
+            <w:r>
+              <w:rPr>
+                <w:noProof/>
+                <w:webHidden/>
+              </w:rPr>
+              <w:fldChar w:fldCharType="separate"/>
+            </w:r>
+            <w:r>
+              <w:rPr>
+                <w:noProof/>
+                <w:webHidden/>
+              </w:rPr>
+              <w:t>6</w:t>
+            </w:r>
+            <w:r>
+              <w:rPr>
+                <w:noProof/>
+                <w:webHidden/>
+              </w:rPr>
+              <w:fldChar w:fldCharType="end"/>
+            </w:r>
+          </w:hyperlink>
+        </w:p>
+        <w:p>
+          <w:pPr>
+            <w:pStyle w:val="TOC2"/>
+            <w:tabs>
+              <w:tab w:val="right" w:leader="dot" w:pos="9016"/>
+            </w:tabs>
+            <w:rPr>
+              <w:noProof/>
+            </w:rPr>
+          </w:pPr>
+          <w:hyperlink w:anchor="_Toc7991563" w:history="1">
+            <w:r>
+              <w:rPr>
+                <w:rStyle w:val="Hyperlink"/>
+                <w:noProof/>
+              </w:rPr>
+              <w:t>Digital Signatures</w:t>
+            </w:r>
+            <w:r>
+              <w:rPr>
+                <w:noProof/>
+                <w:webHidden/>
+              </w:rPr>
+              <w:tab/>
+            </w:r>
+            <w:r>
+              <w:rPr>
+                <w:noProof/>
+                <w:webHidden/>
+              </w:rPr>
+              <w:fldChar w:fldCharType="begin"/>
+            </w:r>
+            <w:r>
+              <w:rPr>
+                <w:noProof/>
+                <w:webHidden/>
+              </w:rPr>
+              <w:instrText xml:space="preserve"> PAGEREF _Toc7991563 \h </w:instrText>
+            </w:r>
+            <w:r>
+              <w:rPr>
+                <w:noProof/>
+                <w:webHidden/>
+              </w:rPr>
+            </w:r>
+            <w:r>
+              <w:rPr>
+                <w:noProof/>
+                <w:webHidden/>
+              </w:rPr>
+              <w:fldChar w:fldCharType="separate"/>
+            </w:r>
+            <w:r>
+              <w:rPr>
+                <w:noProof/>
+                <w:webHidden/>
+              </w:rPr>
+              <w:t>7</w:t>
+            </w:r>
+            <w:r>
+              <w:rPr>
+                <w:noProof/>
+                <w:webHidden/>
+              </w:rPr>
+              <w:fldChar w:fldCharType="end"/>
+            </w:r>
+          </w:hyperlink>
+        </w:p>
+        <w:p>
+          <w:pPr>
+            <w:pStyle w:val="TOC1"/>
+            <w:tabs>
+              <w:tab w:val="right" w:leader="dot" w:pos="9016"/>
+            </w:tabs>
+            <w:rPr>
+              <w:noProof/>
+            </w:rPr>
+          </w:pPr>
+          <w:hyperlink w:anchor="_Toc7991564" w:history="1">
+            <w:r>
+              <w:rPr>
+                <w:rStyle w:val="Hyperlink"/>
+                <w:noProof/>
+              </w:rPr>
+              <w:t>Lab 13a – SSL/TLS Security</w:t>
+            </w:r>
+            <w:r>
+              <w:rPr>
+                <w:noProof/>
+                <w:webHidden/>
+              </w:rPr>
+              <w:tab/>
+            </w:r>
+            <w:r>
+              <w:rPr>
+                <w:noProof/>
+                <w:webHidden/>
+              </w:rPr>
+              <w:fldChar w:fldCharType="begin"/>
+            </w:r>
+            <w:r>
+              <w:rPr>
+                <w:noProof/>
+                <w:webHidden/>
+              </w:rPr>
+              <w:instrText xml:space="preserve"> PAGEREF _Toc7991564 \h </w:instrText>
+            </w:r>
+            <w:r>
+              <w:rPr>
+                <w:noProof/>
+                <w:webHidden/>
+              </w:rPr>
+            </w:r>
+            <w:r>
+              <w:rPr>
+                <w:noProof/>
+                <w:webHidden/>
+              </w:rPr>
+              <w:fldChar w:fldCharType="separate"/>
+            </w:r>
+            <w:r>
+              <w:rPr>
+                <w:noProof/>
+                <w:webHidden/>
+              </w:rPr>
+              <w:t>7</w:t>
+            </w:r>
+            <w:r>
+              <w:rPr>
+                <w:noProof/>
+                <w:webHidden/>
+              </w:rPr>
+              <w:fldChar w:fldCharType="end"/>
+            </w:r>
+          </w:hyperlink>
+        </w:p>
+        <w:p>
+          <w:pPr>
+            <w:pStyle w:val="TOC1"/>
+            <w:tabs>
+              <w:tab w:val="right" w:leader="dot" w:pos="9016"/>
+            </w:tabs>
+            <w:rPr>
+              <w:noProof/>
+            </w:rPr>
+          </w:pPr>
+          <w:hyperlink w:anchor="_Toc7991565" w:history="1">
+            <w:r>
+              <w:rPr>
+                <w:rStyle w:val="Hyperlink"/>
+                <w:noProof/>
+              </w:rPr>
+              <w:t>Lab 13b – Tor and the Darkweb</w:t>
+            </w:r>
+            <w:r>
+              <w:rPr>
+                <w:noProof/>
+                <w:webHidden/>
+              </w:rPr>
+              <w:tab/>
+            </w:r>
+            <w:r>
+              <w:rPr>
+                <w:noProof/>
+                <w:webHidden/>
+              </w:rPr>
+              <w:fldChar w:fldCharType="begin"/>
+            </w:r>
+            <w:r>
+              <w:rPr>
+                <w:noProof/>
+                <w:webHidden/>
+              </w:rPr>
+              <w:instrText xml:space="preserve"> PAGEREF _Toc7991565 \h </w:instrText>
+            </w:r>
+            <w:r>
+              <w:rPr>
+                <w:noProof/>
+                <w:webHidden/>
+              </w:rPr>
+            </w:r>
+            <w:r>
+              <w:rPr>
+                <w:noProof/>
+                <w:webHidden/>
+              </w:rPr>
+              <w:fldChar w:fldCharType="separate"/>
+            </w:r>
+            <w:r>
+              <w:rPr>
+                <w:noProof/>
+                <w:webHidden/>
+              </w:rPr>
+              <w:t>7</w:t>
+            </w:r>
+            <w:r>
+              <w:rPr>
+                <w:noProof/>
+                <w:webHidden/>
+              </w:rPr>
+              <w:fldChar w:fldCharType="end"/>
+            </w:r>
+          </w:hyperlink>
+        </w:p>
+        <w:p>
+          <w:pPr>
+            <w:pStyle w:val="TOC1"/>
+            <w:tabs>
+              <w:tab w:val="right" w:leader="dot" w:pos="9016"/>
+            </w:tabs>
+            <w:rPr>
+              <w:noProof/>
+            </w:rPr>
+          </w:pPr>
+          <w:hyperlink w:anchor="_Toc7991566" w:history="1">
+            <w:r>
+              <w:rPr>
+                <w:rStyle w:val="Hyperlink"/>
+                <w:noProof/>
+              </w:rPr>
+              <w:t>Lab 14 – Tor Website</w:t>
+            </w:r>
+            <w:r>
+              <w:rPr>
+                <w:noProof/>
+                <w:webHidden/>
+              </w:rPr>
+              <w:tab/>
+            </w:r>
+            <w:r>
+              <w:rPr>
+                <w:noProof/>
+                <w:webHidden/>
+              </w:rPr>
+              <w:fldChar w:fldCharType="begin"/>
+            </w:r>
+            <w:r>
+              <w:rPr>
+                <w:noProof/>
+                <w:webHidden/>
+              </w:rPr>
+              <w:instrText xml:space="preserve"> PAGEREF _Toc7991566 \h </w:instrText>
+            </w:r>
+            <w:r>
+              <w:rPr>
+                <w:noProof/>
+                <w:webHidden/>
+              </w:rPr>
+            </w:r>
+            <w:r>
+              <w:rPr>
+                <w:noProof/>
+                <w:webHidden/>
+              </w:rPr>
+              <w:fldChar w:fldCharType="separate"/>
+            </w:r>
+            <w:r>
+              <w:rPr>
+                <w:noProof/>
+                <w:webHidden/>
+              </w:rPr>
+              <w:t>8</w:t>
+            </w:r>
+            <w:r>
+              <w:rPr>
+                <w:noProof/>
+                <w:webHidden/>
+              </w:rPr>
+              <w:fldChar w:fldCharType="end"/>
+            </w:r>
+          </w:hyperlink>
+        </w:p>
+        <w:p>
+          <w:r>
+            <w:rPr>
+              <w:b/>
+              <w:bCs/>
+              <w:noProof/>
+            </w:rPr>
+            <w:fldChar w:fldCharType="end"/>
+          </w:r>
+        </w:p>
+      </w:sdtContent>
+    </w:sdt>
+    <w:p>
+      <w:pPr>
+        <w:spacing w:after="160" w:line="259" w:lineRule="auto"/>
+        <w:rPr>
+          <w:color w:val="2F5496" w:themeColor="accent1" w:themeShade="BF"/>
+          <w:sz w:val="32"/>
+          <w:szCs w:val="32"/>
+        </w:rPr>
+      </w:pPr>
+      <w:r>
+        <w:br w:type="page"/>
+      </w:r>
+    </w:p>
     <w:p>
       <w:pPr>
         <w:pStyle w:val="Heading1"/>
       </w:pPr>
+      <w:bookmarkStart w:id="0" w:name="_Toc7991549"/>
+      <w:r>
+        <w:lastRenderedPageBreak/>
+        <w:t>Info</w:t>
+      </w:r>
+      <w:bookmarkEnd w:id="0"/>
+    </w:p>
+    <w:p>
+      <w:pPr>
+        <w:shd w:val="clear" w:color="auto" w:fill="FFFFFF"/>
+        <w:spacing w:before="100" w:beforeAutospacing="1" w:after="240" w:line="240" w:lineRule="auto"/>
+        <w:rPr>
+          <w:rFonts w:ascii="Segoe UI" w:eastAsia="Times New Roman" w:hAnsi="Segoe UI" w:cs="Segoe UI"/>
+          <w:color w:val="24292E"/>
+          <w:sz w:val="24"/>
+          <w:szCs w:val="24"/>
+          <w:lang w:val="en-IE" w:eastAsia="ja-JP"/>
+        </w:rPr>
+      </w:pPr>
+      <w:r>
+        <w:rPr>
+          <w:rFonts w:ascii="Segoe UI" w:eastAsia="Times New Roman" w:hAnsi="Segoe UI" w:cs="Segoe UI"/>
+          <w:color w:val="24292E"/>
+          <w:sz w:val="24"/>
+          <w:szCs w:val="24"/>
+          <w:lang w:val="en-IE" w:eastAsia="ja-JP"/>
+        </w:rPr>
+        <w:t>40 % = Submission of selected weekly labs</w:t>
+      </w:r>
+    </w:p>
+    <w:p>
+      <w:pPr>
+        <w:shd w:val="clear" w:color="auto" w:fill="FFFFFF"/>
+        <w:spacing w:after="240" w:line="240" w:lineRule="auto"/>
+        <w:rPr>
+          <w:rFonts w:ascii="Segoe UI" w:eastAsia="Times New Roman" w:hAnsi="Segoe UI" w:cs="Segoe UI"/>
+          <w:color w:val="24292E"/>
+          <w:sz w:val="24"/>
+          <w:szCs w:val="24"/>
+          <w:lang w:val="en-IE" w:eastAsia="ja-JP"/>
+        </w:rPr>
+      </w:pPr>
+      <w:r>
+        <w:rPr>
+          <w:rFonts w:ascii="Segoe UI" w:eastAsia="Times New Roman" w:hAnsi="Segoe UI" w:cs="Segoe UI"/>
+          <w:color w:val="24292E"/>
+          <w:sz w:val="24"/>
+          <w:szCs w:val="24"/>
+          <w:lang w:val="en-IE" w:eastAsia="ja-JP"/>
+        </w:rPr>
+        <w:t>Must submit a single document containing a detailed write up for the 8 selected labs Selected labs are indicated in labs section with an (*) Each lab is worth 5% (8 *5 =40%) You need to submit any 8 the following 9 labs:</w:t>
+      </w:r>
+    </w:p>
+    <w:p>
+      <w:pPr>
+        <w:numPr>
+          <w:ilvl w:val="0"/>
+          <w:numId w:val="3"/>
+        </w:numPr>
+        <w:shd w:val="clear" w:color="auto" w:fill="FFFFFF"/>
+        <w:spacing w:before="100" w:beforeAutospacing="1" w:after="100" w:afterAutospacing="1" w:line="240" w:lineRule="auto"/>
+        <w:rPr>
+          <w:rFonts w:ascii="Segoe UI" w:eastAsia="Times New Roman" w:hAnsi="Segoe UI" w:cs="Segoe UI"/>
+          <w:color w:val="24292E"/>
+          <w:sz w:val="24"/>
+          <w:szCs w:val="24"/>
+          <w:lang w:val="en-IE" w:eastAsia="ja-JP"/>
+        </w:rPr>
+      </w:pPr>
+      <w:r>
+        <w:rPr>
+          <w:rFonts w:ascii="Segoe UI" w:eastAsia="Times New Roman" w:hAnsi="Segoe UI" w:cs="Segoe UI"/>
+          <w:color w:val="24292E"/>
+          <w:sz w:val="24"/>
+          <w:szCs w:val="24"/>
+          <w:lang w:val="en-IE" w:eastAsia="ja-JP"/>
+        </w:rPr>
+        <w:t>Lab 1 - Decoding Classic Ciphers &amp; Lab 7 -Extra Decoding Challenge (both together count as 1 lab)</w:t>
+      </w:r>
+    </w:p>
+    <w:p>
+      <w:pPr>
+        <w:numPr>
+          <w:ilvl w:val="0"/>
+          <w:numId w:val="3"/>
+        </w:numPr>
+        <w:shd w:val="clear" w:color="auto" w:fill="FFFFFF"/>
+        <w:spacing w:before="60" w:after="100" w:afterAutospacing="1" w:line="240" w:lineRule="auto"/>
+        <w:rPr>
+          <w:rFonts w:ascii="Segoe UI" w:eastAsia="Times New Roman" w:hAnsi="Segoe UI" w:cs="Segoe UI"/>
+          <w:color w:val="24292E"/>
+          <w:sz w:val="24"/>
+          <w:szCs w:val="24"/>
+          <w:lang w:val="en-IE" w:eastAsia="ja-JP"/>
+        </w:rPr>
+      </w:pPr>
+      <w:r>
+        <w:rPr>
+          <w:rFonts w:ascii="Segoe UI" w:eastAsia="Times New Roman" w:hAnsi="Segoe UI" w:cs="Segoe UI"/>
+          <w:color w:val="24292E"/>
+          <w:sz w:val="24"/>
+          <w:szCs w:val="24"/>
+          <w:lang w:val="en-IE" w:eastAsia="ja-JP"/>
+        </w:rPr>
+        <w:t>Lab 2b - Numbers Station</w:t>
+      </w:r>
+    </w:p>
+    <w:p>
+      <w:pPr>
+        <w:numPr>
+          <w:ilvl w:val="0"/>
+          <w:numId w:val="3"/>
+        </w:numPr>
+        <w:shd w:val="clear" w:color="auto" w:fill="FFFFFF"/>
+        <w:spacing w:before="60" w:after="100" w:afterAutospacing="1" w:line="240" w:lineRule="auto"/>
+        <w:rPr>
+          <w:rFonts w:ascii="Segoe UI" w:eastAsia="Times New Roman" w:hAnsi="Segoe UI" w:cs="Segoe UI"/>
+          <w:color w:val="24292E"/>
+          <w:sz w:val="24"/>
+          <w:szCs w:val="24"/>
+          <w:lang w:val="en-IE" w:eastAsia="ja-JP"/>
+        </w:rPr>
+      </w:pPr>
+      <w:r>
+        <w:rPr>
+          <w:rFonts w:ascii="Segoe UI" w:eastAsia="Times New Roman" w:hAnsi="Segoe UI" w:cs="Segoe UI"/>
+          <w:color w:val="24292E"/>
+          <w:sz w:val="24"/>
+          <w:szCs w:val="24"/>
+          <w:lang w:val="en-IE" w:eastAsia="ja-JP"/>
+        </w:rPr>
+        <w:t>Lab 6b - Salted Hashes</w:t>
+      </w:r>
+    </w:p>
+    <w:p>
+      <w:pPr>
+        <w:numPr>
+          <w:ilvl w:val="0"/>
+          <w:numId w:val="3"/>
+        </w:numPr>
+        <w:shd w:val="clear" w:color="auto" w:fill="FFFFFF"/>
+        <w:spacing w:before="60" w:after="100" w:afterAutospacing="1" w:line="240" w:lineRule="auto"/>
+        <w:rPr>
+          <w:rFonts w:ascii="Segoe UI" w:eastAsia="Times New Roman" w:hAnsi="Segoe UI" w:cs="Segoe UI"/>
+          <w:color w:val="24292E"/>
+          <w:sz w:val="24"/>
+          <w:szCs w:val="24"/>
+          <w:lang w:val="en-IE" w:eastAsia="ja-JP"/>
+        </w:rPr>
+      </w:pPr>
+      <w:r>
+        <w:rPr>
+          <w:rFonts w:ascii="Segoe UI" w:eastAsia="Times New Roman" w:hAnsi="Segoe UI" w:cs="Segoe UI"/>
+          <w:color w:val="24292E"/>
+          <w:sz w:val="24"/>
+          <w:szCs w:val="24"/>
+          <w:lang w:val="en-IE" w:eastAsia="ja-JP"/>
+        </w:rPr>
+        <w:t>Lab 10b - Analysing FTP traffic</w:t>
+      </w:r>
+    </w:p>
+    <w:p>
+      <w:pPr>
+        <w:numPr>
+          <w:ilvl w:val="0"/>
+          <w:numId w:val="3"/>
+        </w:numPr>
+        <w:shd w:val="clear" w:color="auto" w:fill="FFFFFF"/>
+        <w:spacing w:before="60" w:after="100" w:afterAutospacing="1" w:line="240" w:lineRule="auto"/>
+        <w:rPr>
+          <w:rFonts w:ascii="Segoe UI" w:eastAsia="Times New Roman" w:hAnsi="Segoe UI" w:cs="Segoe UI"/>
+          <w:color w:val="24292E"/>
+          <w:sz w:val="24"/>
+          <w:szCs w:val="24"/>
+          <w:lang w:val="en-IE" w:eastAsia="ja-JP"/>
+        </w:rPr>
+      </w:pPr>
+      <w:r>
+        <w:rPr>
+          <w:rFonts w:ascii="Segoe UI" w:eastAsia="Times New Roman" w:hAnsi="Segoe UI" w:cs="Segoe UI"/>
+          <w:color w:val="24292E"/>
+          <w:sz w:val="24"/>
+          <w:szCs w:val="24"/>
+          <w:lang w:val="en-IE" w:eastAsia="ja-JP"/>
+        </w:rPr>
+        <w:t>Lab 10c - Wireshark Challenges</w:t>
+      </w:r>
+    </w:p>
+    <w:p>
+      <w:pPr>
+        <w:numPr>
+          <w:ilvl w:val="0"/>
+          <w:numId w:val="3"/>
+        </w:numPr>
+        <w:shd w:val="clear" w:color="auto" w:fill="FFFFFF"/>
+        <w:spacing w:before="60" w:after="100" w:afterAutospacing="1" w:line="240" w:lineRule="auto"/>
+        <w:rPr>
+          <w:rFonts w:ascii="Segoe UI" w:eastAsia="Times New Roman" w:hAnsi="Segoe UI" w:cs="Segoe UI"/>
+          <w:color w:val="24292E"/>
+          <w:sz w:val="24"/>
+          <w:szCs w:val="24"/>
+          <w:lang w:val="en-IE" w:eastAsia="ja-JP"/>
+        </w:rPr>
+      </w:pPr>
+      <w:r>
+        <w:rPr>
+          <w:rFonts w:ascii="Segoe UI" w:eastAsia="Times New Roman" w:hAnsi="Segoe UI" w:cs="Segoe UI"/>
+          <w:color w:val="24292E"/>
+          <w:sz w:val="24"/>
+          <w:szCs w:val="24"/>
+          <w:lang w:val="en-IE" w:eastAsia="ja-JP"/>
+        </w:rPr>
+        <w:t>Lab 11a - Viewing Certs &amp; Lab 11b - Exchanging Signed Docs (both together count as 1 lab)</w:t>
+      </w:r>
+    </w:p>
+    <w:p>
+      <w:pPr>
+        <w:numPr>
+          <w:ilvl w:val="0"/>
+          <w:numId w:val="3"/>
+        </w:numPr>
+        <w:shd w:val="clear" w:color="auto" w:fill="FFFFFF"/>
+        <w:spacing w:before="60" w:after="100" w:afterAutospacing="1" w:line="240" w:lineRule="auto"/>
+        <w:rPr>
+          <w:rFonts w:ascii="Segoe UI" w:eastAsia="Times New Roman" w:hAnsi="Segoe UI" w:cs="Segoe UI"/>
+          <w:color w:val="24292E"/>
+          <w:sz w:val="24"/>
+          <w:szCs w:val="24"/>
+          <w:lang w:val="en-IE" w:eastAsia="ja-JP"/>
+        </w:rPr>
+      </w:pPr>
+      <w:r>
+        <w:rPr>
+          <w:rFonts w:ascii="Segoe UI" w:eastAsia="Times New Roman" w:hAnsi="Segoe UI" w:cs="Segoe UI"/>
+          <w:color w:val="24292E"/>
+          <w:sz w:val="24"/>
+          <w:szCs w:val="24"/>
+          <w:lang w:val="en-IE" w:eastAsia="ja-JP"/>
+        </w:rPr>
+        <w:t>Lab 12 - Encrypted Wireless Capture</w:t>
+      </w:r>
+    </w:p>
+    <w:p>
+      <w:pPr>
+        <w:numPr>
+          <w:ilvl w:val="0"/>
+          <w:numId w:val="3"/>
+        </w:numPr>
+        <w:shd w:val="clear" w:color="auto" w:fill="FFFFFF"/>
+        <w:spacing w:before="60" w:after="100" w:afterAutospacing="1" w:line="240" w:lineRule="auto"/>
+        <w:rPr>
+          <w:rFonts w:ascii="Segoe UI" w:eastAsia="Times New Roman" w:hAnsi="Segoe UI" w:cs="Segoe UI"/>
+          <w:color w:val="24292E"/>
+          <w:sz w:val="24"/>
+          <w:szCs w:val="24"/>
+          <w:lang w:val="en-IE" w:eastAsia="ja-JP"/>
+        </w:rPr>
+      </w:pPr>
+      <w:r>
+        <w:rPr>
+          <w:rFonts w:ascii="Segoe UI" w:eastAsia="Times New Roman" w:hAnsi="Segoe UI" w:cs="Segoe UI"/>
+          <w:color w:val="24292E"/>
+          <w:sz w:val="24"/>
+          <w:szCs w:val="24"/>
+          <w:lang w:val="en-IE" w:eastAsia="ja-JP"/>
+        </w:rPr>
+        <w:t>Lab 13a - Securing Internet Traffic &amp; Lab 13b - Tor and the Dark Web (both together count as 1 lab)</w:t>
+      </w:r>
+    </w:p>
+    <w:p>
+      <w:pPr>
+        <w:numPr>
+          <w:ilvl w:val="0"/>
+          <w:numId w:val="3"/>
+        </w:numPr>
+        <w:shd w:val="clear" w:color="auto" w:fill="FFFFFF"/>
+        <w:spacing w:before="60" w:after="100" w:afterAutospacing="1" w:line="240" w:lineRule="auto"/>
+        <w:rPr>
+          <w:rFonts w:ascii="Segoe UI" w:eastAsia="Times New Roman" w:hAnsi="Segoe UI" w:cs="Segoe UI"/>
+          <w:color w:val="24292E"/>
+          <w:sz w:val="24"/>
+          <w:szCs w:val="24"/>
+          <w:lang w:val="en-IE" w:eastAsia="ja-JP"/>
+        </w:rPr>
+      </w:pPr>
+      <w:r>
+        <w:rPr>
+          <w:rFonts w:ascii="Segoe UI" w:eastAsia="Times New Roman" w:hAnsi="Segoe UI" w:cs="Segoe UI"/>
+          <w:color w:val="24292E"/>
+          <w:sz w:val="24"/>
+          <w:szCs w:val="24"/>
+          <w:lang w:val="en-IE" w:eastAsia="ja-JP"/>
+        </w:rPr>
+        <w:t>Lab 14 - Make your own TOR website.</w:t>
+      </w:r>
+    </w:p>
+    <w:p>
+      <w:pPr>
+        <w:numPr>
+          <w:ilvl w:val="0"/>
+          <w:numId w:val="3"/>
+        </w:numPr>
+        <w:shd w:val="clear" w:color="auto" w:fill="FFFFFF"/>
+        <w:spacing w:before="60" w:after="100" w:afterAutospacing="1" w:line="240" w:lineRule="auto"/>
+        <w:rPr>
+          <w:rFonts w:ascii="Segoe UI" w:eastAsia="Times New Roman" w:hAnsi="Segoe UI" w:cs="Segoe UI"/>
+          <w:color w:val="24292E"/>
+          <w:sz w:val="24"/>
+          <w:szCs w:val="24"/>
+          <w:lang w:val="en-IE" w:eastAsia="ja-JP"/>
+        </w:rPr>
+      </w:pPr>
+      <w:r>
+        <w:rPr>
+          <w:rFonts w:ascii="Segoe UI" w:eastAsia="Times New Roman" w:hAnsi="Segoe UI" w:cs="Segoe UI"/>
+          <w:color w:val="24292E"/>
+          <w:sz w:val="24"/>
+          <w:szCs w:val="24"/>
+          <w:lang w:val="en-IE" w:eastAsia="ja-JP"/>
+        </w:rPr>
+        <w:t>Tor Due date: Sunday 5th May @ midnight Bonus: You can choose to take part in the Zero Days CTF event in place of any two labs.</w:t>
+      </w:r>
+    </w:p>
+    <w:p>
+      <w:pPr>
+        <w:shd w:val="clear" w:color="auto" w:fill="FFFFFF"/>
+        <w:spacing w:after="240" w:line="240" w:lineRule="auto"/>
+        <w:rPr>
+          <w:rFonts w:ascii="Segoe UI" w:eastAsia="Times New Roman" w:hAnsi="Segoe UI" w:cs="Segoe UI"/>
+          <w:color w:val="24292E"/>
+          <w:sz w:val="24"/>
+          <w:szCs w:val="24"/>
+          <w:lang w:val="en-IE" w:eastAsia="ja-JP"/>
+        </w:rPr>
+      </w:pPr>
+      <w:r>
+        <w:rPr>
+          <w:rFonts w:ascii="Segoe UI" w:eastAsia="Times New Roman" w:hAnsi="Segoe UI" w:cs="Segoe UI"/>
+          <w:color w:val="24292E"/>
+          <w:sz w:val="24"/>
+          <w:szCs w:val="24"/>
+          <w:lang w:val="en-IE" w:eastAsia="ja-JP"/>
+        </w:rPr>
+        <w:t xml:space="preserve">Labs taken place with </w:t>
+      </w:r>
+      <w:proofErr w:type="spellStart"/>
+      <w:r>
+        <w:rPr>
+          <w:rFonts w:ascii="Segoe UI" w:eastAsia="Times New Roman" w:hAnsi="Segoe UI" w:cs="Segoe UI"/>
+          <w:color w:val="24292E"/>
+          <w:sz w:val="24"/>
+          <w:szCs w:val="24"/>
+          <w:lang w:val="en-IE" w:eastAsia="ja-JP"/>
+        </w:rPr>
+        <w:t>Z</w:t>
+      </w:r>
+      <w:r>
+        <w:rPr>
+          <w:rFonts w:ascii="Segoe UI" w:eastAsia="Times New Roman" w:hAnsi="Segoe UI" w:cs="Segoe UI"/>
+          <w:color w:val="24292E"/>
+          <w:sz w:val="24"/>
+          <w:szCs w:val="24"/>
+          <w:lang w:val="en-IE" w:eastAsia="ja-JP"/>
+        </w:rPr>
+        <w:t>ero</w:t>
+      </w:r>
+      <w:r>
+        <w:rPr>
+          <w:rFonts w:ascii="Segoe UI" w:eastAsia="Times New Roman" w:hAnsi="Segoe UI" w:cs="Segoe UI"/>
+          <w:color w:val="24292E"/>
+          <w:sz w:val="24"/>
+          <w:szCs w:val="24"/>
+          <w:lang w:val="en-IE" w:eastAsia="ja-JP"/>
+        </w:rPr>
+        <w:t>D</w:t>
+      </w:r>
+      <w:bookmarkStart w:id="1" w:name="_GoBack"/>
+      <w:bookmarkEnd w:id="1"/>
+      <w:r>
+        <w:rPr>
+          <w:rFonts w:ascii="Segoe UI" w:eastAsia="Times New Roman" w:hAnsi="Segoe UI" w:cs="Segoe UI"/>
+          <w:color w:val="24292E"/>
+          <w:sz w:val="24"/>
+          <w:szCs w:val="24"/>
+          <w:lang w:val="en-IE" w:eastAsia="ja-JP"/>
+        </w:rPr>
+        <w:t>ays</w:t>
+      </w:r>
+      <w:proofErr w:type="spellEnd"/>
+      <w:r>
+        <w:rPr>
+          <w:rFonts w:ascii="Segoe UI" w:eastAsia="Times New Roman" w:hAnsi="Segoe UI" w:cs="Segoe UI"/>
+          <w:color w:val="24292E"/>
+          <w:sz w:val="24"/>
+          <w:szCs w:val="24"/>
+          <w:lang w:val="en-IE" w:eastAsia="ja-JP"/>
+        </w:rPr>
+        <w:t>:</w:t>
+      </w:r>
+    </w:p>
+    <w:p>
+      <w:pPr>
+        <w:numPr>
+          <w:ilvl w:val="0"/>
+          <w:numId w:val="4"/>
+        </w:numPr>
+        <w:shd w:val="clear" w:color="auto" w:fill="FFFFFF"/>
+        <w:spacing w:before="100" w:beforeAutospacing="1" w:after="100" w:afterAutospacing="1" w:line="240" w:lineRule="auto"/>
+        <w:rPr>
+          <w:rFonts w:ascii="Segoe UI" w:eastAsia="Times New Roman" w:hAnsi="Segoe UI" w:cs="Segoe UI"/>
+          <w:color w:val="24292E"/>
+          <w:sz w:val="24"/>
+          <w:szCs w:val="24"/>
+          <w:lang w:val="en-IE" w:eastAsia="ja-JP"/>
+        </w:rPr>
+      </w:pPr>
+      <w:r>
+        <w:rPr>
+          <w:rFonts w:ascii="Segoe UI" w:eastAsia="Times New Roman" w:hAnsi="Segoe UI" w:cs="Segoe UI"/>
+          <w:color w:val="24292E"/>
+          <w:sz w:val="24"/>
+          <w:szCs w:val="24"/>
+          <w:lang w:val="en-IE" w:eastAsia="ja-JP"/>
+        </w:rPr>
+        <w:t>6b - Salted Hashes</w:t>
+      </w:r>
+    </w:p>
+    <w:p>
+      <w:pPr>
+        <w:numPr>
+          <w:ilvl w:val="0"/>
+          <w:numId w:val="4"/>
+        </w:numPr>
+        <w:shd w:val="clear" w:color="auto" w:fill="FFFFFF"/>
+        <w:spacing w:before="60" w:after="100" w:afterAutospacing="1" w:line="240" w:lineRule="auto"/>
+        <w:rPr>
+          <w:rFonts w:ascii="Segoe UI" w:eastAsia="Times New Roman" w:hAnsi="Segoe UI" w:cs="Segoe UI"/>
+          <w:color w:val="24292E"/>
+          <w:sz w:val="24"/>
+          <w:szCs w:val="24"/>
+          <w:lang w:val="en-IE" w:eastAsia="ja-JP"/>
+        </w:rPr>
+      </w:pPr>
+      <w:r>
+        <w:rPr>
+          <w:rFonts w:ascii="Segoe UI" w:eastAsia="Times New Roman" w:hAnsi="Segoe UI" w:cs="Segoe UI"/>
+          <w:color w:val="24292E"/>
+          <w:sz w:val="24"/>
+          <w:szCs w:val="24"/>
+          <w:lang w:val="en-IE" w:eastAsia="ja-JP"/>
+        </w:rPr>
+        <w:t>12 - Encrypted Wireless Capture</w:t>
+      </w:r>
+    </w:p>
+    <w:p>
+      <w:r>
+        <w:br w:type="page"/>
+      </w:r>
+    </w:p>
+    <w:p>
+      <w:pPr>
+        <w:pStyle w:val="Heading1"/>
+      </w:pPr>
+      <w:bookmarkStart w:id="2" w:name="_Toc7991550"/>
       <w:r>
         <w:lastRenderedPageBreak/>
         <w:t>Lab 1 – Decoding Classic Cyphers</w:t>
       </w:r>
+      <w:bookmarkEnd w:id="2"/>
+    </w:p>
+    <w:p>
+      <w:r>
+        <w:t>In this lab, I was tasked with solving some classic ciphers</w:t>
+      </w:r>
     </w:p>
     <w:p>
       <w:pPr>
         <w:pStyle w:val="Heading2"/>
       </w:pPr>
-    </w:p>
-    <w:p>
-      <w:pPr>
-        <w:pStyle w:val="Heading2"/>
-      </w:pPr>
+      <w:bookmarkStart w:id="3" w:name="_Toc7991551"/>
       <w:r>
         <w:t>Exercise 1</w:t>
       </w:r>
       <w:r>
-        <w:t>:</w:t>
+        <w:t xml:space="preserve"> -</w:t>
       </w:r>
       <w:r>
         <w:t xml:space="preserve"> Rotational ciphers</w:t>
       </w:r>
+      <w:bookmarkEnd w:id="3"/>
     </w:p>
     <w:p>
       <w:pPr>
@@ -3137,9 +4887,17 @@
       <w:pPr>
         <w:pStyle w:val="Heading2"/>
       </w:pPr>
-      <w:r>
-        <w:t>Exercise 2: Substitution Ciphers</w:t>
-      </w:r>
+      <w:bookmarkStart w:id="4" w:name="_Toc7991552"/>
+      <w:r>
+        <w:t>Exercise 2</w:t>
+      </w:r>
+      <w:r>
+        <w:t xml:space="preserve"> -</w:t>
+      </w:r>
+      <w:r>
+        <w:t xml:space="preserve"> Substitution Ciphers</w:t>
+      </w:r>
+      <w:bookmarkEnd w:id="4"/>
     </w:p>
     <w:p>
       <w:pPr>
@@ -3191,9 +4949,31 @@
       <w:pPr>
         <w:pStyle w:val="Heading2"/>
       </w:pPr>
-      <w:r>
-        <w:t>Exercise 3:</w:t>
-      </w:r>
+      <w:bookmarkStart w:id="5" w:name="_Toc7991553"/>
+      <w:r>
+        <w:t>Exercise 3</w:t>
+      </w:r>
+      <w:r>
+        <w:t xml:space="preserve"> – </w:t>
+      </w:r>
+      <w:proofErr w:type="spellStart"/>
+      <w:r>
+        <w:t>Vigenèr</w:t>
+      </w:r>
+      <w:r>
+        <w:t>e</w:t>
+      </w:r>
+      <w:proofErr w:type="spellEnd"/>
+      <w:r>
+        <w:t xml:space="preserve"> </w:t>
+      </w:r>
+      <w:r>
+        <w:t>cipher</w:t>
+      </w:r>
+      <w:r>
+        <w:t>:</w:t>
+      </w:r>
+      <w:bookmarkEnd w:id="5"/>
     </w:p>
     <w:p>
       <w:proofErr w:type="spellStart"/>
@@ -3820,142 +5600,315 @@
       <w:pPr>
         <w:pStyle w:val="Heading2"/>
       </w:pPr>
-      <w:r>
-        <w:t>Exercise 4:</w:t>
-      </w:r>
-    </w:p>
-    <w:p>
-      <w:r>
-        <w:t>A TRANSPOSITION CIPHER ALSO CALLED COLUMNS PERMUTATION IS A TECHNIQUE TO CHANGE THE ORDER OF THE LETTERS IN A TEXT BY PLACING IT IN A GIRD</w:t>
+      <w:bookmarkStart w:id="6" w:name="_Toc7991554"/>
+      <w:r>
+        <w:t>Exercise 4</w:t>
+      </w:r>
+      <w:r>
+        <w:t xml:space="preserve"> – Transposition Cipher</w:t>
+      </w:r>
+      <w:r>
+        <w:t>:</w:t>
+      </w:r>
+      <w:bookmarkEnd w:id="6"/>
+    </w:p>
+    <w:p>
+      <w:r>
+        <w:t>A TRANSPOSITION CIPHER ALSO CALLED COLUMNS PERMUTATION IS A TECHNIQUE TO CHANGE THE ORDER OF THE LETTERS IN A TEXT BY PLACING IT IN A GR</w:t>
+      </w:r>
+      <w:r>
+        <w:t>I</w:t>
+      </w:r>
+      <w:r>
+        <w:t>D</w:t>
       </w:r>
     </w:p>
     <w:p/>
     <w:p>
       <w:pPr>
-        <w:spacing w:after="160" w:line="259" w:lineRule="auto"/>
-      </w:pPr>
-      <w:r>
-        <w:br w:type="page"/>
+        <w:pStyle w:val="Heading2"/>
+      </w:pPr>
+      <w:bookmarkStart w:id="7" w:name="_Toc7991555"/>
+      <w:r>
+        <w:lastRenderedPageBreak/>
+        <w:t>Lab 7 – Extra Decoding Challenge</w:t>
+      </w:r>
+      <w:bookmarkEnd w:id="7"/>
+    </w:p>
+    <w:p>
+      <w:r>
+        <w:t>Did not solve.</w:t>
       </w:r>
     </w:p>
     <w:p>
       <w:pPr>
         <w:pStyle w:val="Heading1"/>
       </w:pPr>
+    </w:p>
+    <w:p>
+      <w:pPr>
+        <w:pStyle w:val="Heading1"/>
+      </w:pPr>
+      <w:bookmarkStart w:id="8" w:name="_Toc7991556"/>
+      <w:r>
+        <w:t xml:space="preserve">Lab 2b </w:t>
+      </w:r>
+      <w:r>
+        <w:t>– Numbers Station</w:t>
+      </w:r>
+      <w:bookmarkEnd w:id="8"/>
+    </w:p>
+    <w:p>
+      <w:r>
+        <w:t>T</w:t>
+      </w:r>
+      <w:r>
+        <w:t>he message in original form:</w:t>
+      </w:r>
+    </w:p>
+    <w:p>
+      <w:r>
+        <w:t>66475 19274 92028 78494 24146 68542 17504 39398 32348 59378</w:t>
+      </w:r>
+      <w:r>
+        <w:t xml:space="preserve"> 70636</w:t>
+      </w:r>
+    </w:p>
+    <w:p>
+      <w:r>
+        <w:t xml:space="preserve">Using the </w:t>
+      </w:r>
+      <w:proofErr w:type="gramStart"/>
+      <w:r>
+        <w:t>one time</w:t>
+      </w:r>
+      <w:proofErr w:type="gramEnd"/>
+      <w:r>
+        <w:t xml:space="preserve"> pad (OTP) given, I added each number together and </w:t>
+      </w:r>
+      <w:proofErr w:type="spellStart"/>
+      <w:r>
+        <w:t>modded</w:t>
+      </w:r>
+      <w:proofErr w:type="spellEnd"/>
+      <w:r>
+        <w:t xml:space="preserve"> them by 10. The OTP was the following: </w:t>
+      </w:r>
+    </w:p>
+    <w:p>
+      <w:r>
+        <w:t>66153 77185 10800 54937 48159 83271 12892 07132 34987 53954 23074</w:t>
+      </w:r>
+    </w:p>
+    <w:p>
+      <w:r>
+        <w:t xml:space="preserve">By adding and </w:t>
+      </w:r>
+      <w:proofErr w:type="spellStart"/>
+      <w:r>
+        <w:t>modding</w:t>
+      </w:r>
+      <w:proofErr w:type="spellEnd"/>
+      <w:r>
+        <w:t xml:space="preserve">, I ended up with this: </w:t>
+      </w:r>
+    </w:p>
+    <w:p>
+      <w:r>
+        <w:t>22528 86359 02828 22321 62295 41713 29396 36420 66225 02222 93600</w:t>
+      </w:r>
+    </w:p>
+    <w:p>
+      <w:r>
+        <w:t>After getting this, I ran it against my straddling checkerboard using AT-ONE-SIR as the key, getting this message:</w:t>
+      </w:r>
+    </w:p>
+    <w:p>
+      <w:r>
+        <w:t>DELIVER ALL DOCUMENTS TOMOR</w:t>
+      </w:r>
+      <w:r>
+        <w:t>O</w:t>
+      </w:r>
+      <w:r>
+        <w:t>W BY DEAD DROP A</w:t>
+      </w:r>
+    </w:p>
+    <w:p/>
+    <w:p>
+      <w:pPr>
+        <w:pStyle w:val="Heading1"/>
+      </w:pPr>
+      <w:bookmarkStart w:id="9" w:name="_Toc7991557"/>
+      <w:r>
+        <w:t>Lab 10b – Analysing FTP traffic</w:t>
+      </w:r>
+      <w:bookmarkEnd w:id="9"/>
+    </w:p>
+    <w:p>
+      <w:r>
+        <w:t>Not done.</w:t>
+      </w:r>
+    </w:p>
+    <w:p/>
+    <w:p>
+      <w:pPr>
+        <w:pStyle w:val="Heading1"/>
+      </w:pPr>
+      <w:bookmarkStart w:id="10" w:name="_Toc7991558"/>
+      <w:r>
+        <w:t xml:space="preserve">Lab 10c – </w:t>
+      </w:r>
+      <w:proofErr w:type="spellStart"/>
+      <w:r>
+        <w:t>Pcap</w:t>
+      </w:r>
+      <w:proofErr w:type="spellEnd"/>
+      <w:r>
+        <w:t xml:space="preserve"> Challenges</w:t>
+      </w:r>
+      <w:bookmarkEnd w:id="10"/>
+    </w:p>
+    <w:p>
+      <w:r>
+        <w:t>This lab challenged me to get particular things from two .</w:t>
+      </w:r>
+      <w:proofErr w:type="spellStart"/>
+      <w:r>
+        <w:t>pcap</w:t>
+      </w:r>
+      <w:proofErr w:type="spellEnd"/>
+      <w:r>
+        <w:t xml:space="preserve"> files. The first challenge was to get username and password login credentials, while the second challenge was to find the key to gain access to a secret party. The background information for this challenge goes as follows: </w:t>
+      </w:r>
+    </w:p>
+    <w:p>
+      <w:pPr>
+        <w:ind w:left="720"/>
+        <w:rPr>
+          <w:i/>
+        </w:rPr>
+      </w:pPr>
+      <w:r>
+        <w:t xml:space="preserve">Some dude I know is planning a party at some bar in New York! I really want to go but he's really strict about who gets let in to the party. I managed to find this packet capture of when the dude registered the </w:t>
+      </w:r>
+      <w:proofErr w:type="gramStart"/>
+      <w:r>
+        <w:t>party</w:t>
+      </w:r>
+      <w:proofErr w:type="gramEnd"/>
+      <w:r>
+        <w:t xml:space="preserve"> but I don't know what else to do. Do you think there's any way you can find out the secret password to get into the party for me? By the way, my </w:t>
+      </w:r>
+      <w:proofErr w:type="spellStart"/>
+      <w:r>
+        <w:t>favorite</w:t>
+      </w:r>
+      <w:proofErr w:type="spellEnd"/>
+      <w:r>
+        <w:t xml:space="preserve"> hockey player ever is </w:t>
+      </w:r>
+      <w:proofErr w:type="spellStart"/>
+      <w:r>
+        <w:t>mario</w:t>
+      </w:r>
+      <w:proofErr w:type="spellEnd"/>
+      <w:r>
+        <w:t xml:space="preserve"> </w:t>
+      </w:r>
+      <w:proofErr w:type="spellStart"/>
+      <w:r>
+        <w:t>lemieux</w:t>
+      </w:r>
+      <w:proofErr w:type="spellEnd"/>
+      <w:r>
+        <w:t>.</w:t>
+      </w:r>
+    </w:p>
+    <w:p>
+      <w:pPr>
+        <w:pStyle w:val="Heading2"/>
+      </w:pPr>
+      <w:bookmarkStart w:id="11" w:name="_Toc7991559"/>
+      <w:r>
+        <w:t>Challenge 1</w:t>
+      </w:r>
+      <w:bookmarkEnd w:id="11"/>
+    </w:p>
+    <w:p>
+      <w:r>
+        <w:t xml:space="preserve">Username: </w:t>
+      </w:r>
+      <w:proofErr w:type="spellStart"/>
+      <w:r>
+        <w:t>csaw</w:t>
+      </w:r>
+      <w:proofErr w:type="spellEnd"/>
+    </w:p>
+    <w:p>
+      <w:r>
+        <w:t>Password: welcome to</w:t>
+      </w:r>
+      <w:r>
+        <w:t xml:space="preserve"> 1969</w:t>
+      </w:r>
+    </w:p>
+    <w:p/>
+    <w:p>
+      <w:pPr>
+        <w:pStyle w:val="Heading2"/>
+      </w:pPr>
+      <w:bookmarkStart w:id="12" w:name="_Toc7991560"/>
       <w:r>
         <w:lastRenderedPageBreak/>
-        <w:t xml:space="preserve">Lab 2b </w:t>
-      </w:r>
-      <w:r>
-        <w:t>– Numbers Station</w:t>
-      </w:r>
-    </w:p>
-    <w:p>
-      <w:r>
-        <w:t>T</w:t>
-      </w:r>
-      <w:r>
-        <w:t>he message in original form:</w:t>
-      </w:r>
-    </w:p>
-    <w:p>
-      <w:r>
-        <w:t>66475 19274 92028 78494 24146 68542 17504 39398 32348 59378</w:t>
-      </w:r>
-      <w:r>
-        <w:t xml:space="preserve"> 70636</w:t>
-      </w:r>
-    </w:p>
-    <w:p>
-      <w:r>
-        <w:t xml:space="preserve">Using the </w:t>
-      </w:r>
-      <w:proofErr w:type="gramStart"/>
-      <w:r>
-        <w:t>one time</w:t>
-      </w:r>
-      <w:proofErr w:type="gramEnd"/>
-      <w:r>
-        <w:t xml:space="preserve"> pad (OTP) given, I added each number together and </w:t>
-      </w:r>
-      <w:proofErr w:type="spellStart"/>
-      <w:r>
-        <w:t>modded</w:t>
-      </w:r>
-      <w:proofErr w:type="spellEnd"/>
-      <w:r>
-        <w:t xml:space="preserve"> them by 10. The OTP was the following: </w:t>
-      </w:r>
-    </w:p>
-    <w:p>
-      <w:r>
-        <w:t>66153 77185 10800 54937 48159 83271 12892 07132 34987 53954 23074</w:t>
-      </w:r>
-    </w:p>
-    <w:p>
-      <w:r>
-        <w:t xml:space="preserve">By adding and </w:t>
-      </w:r>
-      <w:proofErr w:type="spellStart"/>
-      <w:r>
-        <w:t>modding</w:t>
-      </w:r>
-      <w:proofErr w:type="spellEnd"/>
-      <w:r>
-        <w:t xml:space="preserve">, I ended up with this: </w:t>
-      </w:r>
-    </w:p>
-    <w:p>
-      <w:r>
-        <w:t>22528 86359 02828 22321 62295 41713 29396 36420 66225 02222 93600</w:t>
-      </w:r>
-    </w:p>
-    <w:p>
-      <w:r>
-        <w:t>After getting this, I ran it against my straddling checkerboard using AT-ONE-SIR as the key, getting this message:</w:t>
-      </w:r>
-    </w:p>
-    <w:p>
-      <w:r>
-        <w:t>DELIVER ALL DOCUMENTS TOMOR</w:t>
-      </w:r>
-      <w:r>
-        <w:t>O</w:t>
-      </w:r>
-      <w:r>
-        <w:t>W BY DEAD DROP A</w:t>
+        <w:t>Challenge 2</w:t>
+      </w:r>
+      <w:bookmarkEnd w:id="12"/>
+    </w:p>
+    <w:p>
+      <w:r>
+        <w:t xml:space="preserve">The </w:t>
+      </w:r>
+      <w:r>
+        <w:t>party is being held at Taproom307. The secret phrase is “Brooklyn beat box”</w:t>
+      </w:r>
+      <w:r>
+        <w:t>. Found in packet number 54755.</w:t>
       </w:r>
     </w:p>
     <w:p/>
     <w:p/>
-    <w:p/>
     <w:p>
       <w:pPr>
         <w:pStyle w:val="Heading1"/>
       </w:pPr>
-      <w:r>
-        <w:t>Lab 7 – Extra Decoding Challenge</w:t>
-      </w:r>
-    </w:p>
-    <w:p/>
-    <w:p/>
-    <w:p/>
-    <w:p>
-      <w:pPr>
-        <w:pStyle w:val="Heading1"/>
-      </w:pPr>
-      <w:r>
-        <w:t>Lab 8 – Simple Blockchain</w:t>
-      </w:r>
-    </w:p>
-    <w:p>
-      <w:r>
-        <w:t>Part 1 consists of print(‘Hello World’).</w:t>
-      </w:r>
-    </w:p>
-    <w:p>
-      <w:r>
-        <w:t>To calculate the hash of “Hello World”, I wrote a program that takes a string and hashes it to md5:</w:t>
+      <w:bookmarkStart w:id="13" w:name="_Toc7991561"/>
+      <w:r>
+        <w:t>Lab 11 – Digital Signatures</w:t>
+      </w:r>
+      <w:bookmarkEnd w:id="13"/>
+    </w:p>
+    <w:p>
+      <w:pPr>
+        <w:pStyle w:val="Heading2"/>
+      </w:pPr>
+      <w:bookmarkStart w:id="14" w:name="_Toc7991562"/>
+      <w:r>
+        <w:t>Installed Certs</w:t>
+      </w:r>
+      <w:bookmarkEnd w:id="14"/>
+    </w:p>
+    <w:p>
+      <w:r>
+        <w:t xml:space="preserve">For this lab, I was tasked with the simple task of viewing digital certificates that are installed on my system (windows). To do this, I pressed the Win Key + R to open a run prompt, then typed </w:t>
+      </w:r>
+      <w:proofErr w:type="spellStart"/>
+      <w:r>
+        <w:t>certmgr.msc</w:t>
+      </w:r>
+      <w:proofErr w:type="spellEnd"/>
+      <w:r>
+        <w:t xml:space="preserve">. </w:t>
       </w:r>
     </w:p>
     <w:p>
@@ -3964,10 +5917,10 @@
           <w:noProof/>
         </w:rPr>
         <w:drawing>
-          <wp:inline distT="0" distB="0" distL="0" distR="0" wp14:anchorId="0E240A29" wp14:editId="37300332">
-            <wp:extent cx="3962953" cy="1057423"/>
-            <wp:effectExtent l="0" t="0" r="0" b="9525"/>
-            <wp:docPr id="35" name="Picture 35" descr="A screenshot of a cell phone&#10;&#10;Description automatically generated"/>
+          <wp:inline distT="0" distB="0" distL="0" distR="0" wp14:anchorId="5CE4495E" wp14:editId="4DB6A217">
+            <wp:extent cx="5731510" cy="2524760"/>
+            <wp:effectExtent l="0" t="0" r="2540" b="8890"/>
+            <wp:docPr id="36" name="Picture 36"/>
             <wp:cNvGraphicFramePr>
               <a:graphicFrameLocks xmlns:a="http://schemas.openxmlformats.org/drawingml/2006/main" noChangeAspect="1"/>
             </wp:cNvGraphicFramePr>
@@ -3975,17 +5928,11 @@
               <a:graphicData uri="http://schemas.openxmlformats.org/drawingml/2006/picture">
                 <pic:pic xmlns:pic="http://schemas.openxmlformats.org/drawingml/2006/picture">
                   <pic:nvPicPr>
-                    <pic:cNvPr id="35" name="0.0.0.1.png"/>
+                    <pic:cNvPr id="1" name=""/>
                     <pic:cNvPicPr/>
                   </pic:nvPicPr>
                   <pic:blipFill>
-                    <a:blip r:embed="rId6">
-                      <a:extLst>
-                        <a:ext uri="{28A0092B-C50C-407E-A947-70E740481C1C}">
-                          <a14:useLocalDpi xmlns:a14="http://schemas.microsoft.com/office/drawing/2010/main" val="0"/>
-                        </a:ext>
-                      </a:extLst>
-                    </a:blip>
+                    <a:blip r:embed="rId7"/>
                     <a:stretch>
                       <a:fillRect/>
                     </a:stretch>
@@ -3993,7 +5940,7 @@
                   <pic:spPr>
                     <a:xfrm>
                       <a:off x="0" y="0"/>
-                      <a:ext cx="3962953" cy="1057423"/>
+                      <a:ext cx="5731510" cy="2524760"/>
                     </a:xfrm>
                     <a:prstGeom prst="rect">
                       <a:avLst/>
@@ -4007,10 +5954,346 @@
       </w:r>
     </w:p>
     <w:p>
-      <w:bookmarkStart w:id="0" w:name="_GoBack"/>
-      <w:bookmarkEnd w:id="0"/>
+      <w:r>
+        <w:t xml:space="preserve">To view the certificate on the browser, I opened the browser, opened dev tools using </w:t>
+      </w:r>
+      <w:proofErr w:type="spellStart"/>
+      <w:r>
+        <w:t>Ctrl+Shift+I</w:t>
+      </w:r>
+      <w:proofErr w:type="spellEnd"/>
+      <w:r>
+        <w:t xml:space="preserve"> and the navigated to the security tab. To get the cert window open as show below, I pressed the view certificate button.</w:t>
+      </w:r>
+    </w:p>
+    <w:p>
+      <w:r>
+        <w:rPr>
+          <w:noProof/>
+        </w:rPr>
+        <w:drawing>
+          <wp:inline distT="0" distB="0" distL="0" distR="0" wp14:anchorId="3B22242A" wp14:editId="3F1E83E9">
+            <wp:extent cx="5731510" cy="2113280"/>
+            <wp:effectExtent l="0" t="0" r="2540" b="1270"/>
+            <wp:docPr id="37" name="Picture 37"/>
+            <wp:cNvGraphicFramePr>
+              <a:graphicFrameLocks xmlns:a="http://schemas.openxmlformats.org/drawingml/2006/main" noChangeAspect="1"/>
+            </wp:cNvGraphicFramePr>
+            <a:graphic xmlns:a="http://schemas.openxmlformats.org/drawingml/2006/main">
+              <a:graphicData uri="http://schemas.openxmlformats.org/drawingml/2006/picture">
+                <pic:pic xmlns:pic="http://schemas.openxmlformats.org/drawingml/2006/picture">
+                  <pic:nvPicPr>
+                    <pic:cNvPr id="1" name=""/>
+                    <pic:cNvPicPr/>
+                  </pic:nvPicPr>
+                  <pic:blipFill>
+                    <a:blip r:embed="rId8"/>
+                    <a:stretch>
+                      <a:fillRect/>
+                    </a:stretch>
+                  </pic:blipFill>
+                  <pic:spPr>
+                    <a:xfrm>
+                      <a:off x="0" y="0"/>
+                      <a:ext cx="5731510" cy="2113280"/>
+                    </a:xfrm>
+                    <a:prstGeom prst="rect">
+                      <a:avLst/>
+                    </a:prstGeom>
+                  </pic:spPr>
+                </pic:pic>
+              </a:graphicData>
+            </a:graphic>
+          </wp:inline>
+        </w:drawing>
+      </w:r>
     </w:p>
     <w:p/>
+    <w:p>
+      <w:pPr>
+        <w:pStyle w:val="Heading2"/>
+      </w:pPr>
+      <w:bookmarkStart w:id="15" w:name="_Toc7991563"/>
+      <w:r>
+        <w:lastRenderedPageBreak/>
+        <w:t>Digital Signatures</w:t>
+      </w:r>
+      <w:bookmarkEnd w:id="15"/>
+    </w:p>
+    <w:p>
+      <w:r>
+        <w:t>Lab can be found at Github.com/</w:t>
+      </w:r>
+      <w:proofErr w:type="spellStart"/>
+      <w:r>
+        <w:t>Finneyyy</w:t>
+      </w:r>
+      <w:proofErr w:type="spellEnd"/>
+    </w:p>
+    <w:p>
+      <w:r>
+        <w:t>Following the steps written in the lab (Which is basically pretending to be Person1 and sending the digitally signed file to Person2, and then pretending to be Person2 and verifying that the file actually came from Person2), I ended up with a folder that looks like:</w:t>
+      </w:r>
+    </w:p>
+    <w:p>
+      <w:r>
+        <w:rPr>
+          <w:noProof/>
+        </w:rPr>
+        <w:drawing>
+          <wp:inline distT="0" distB="0" distL="0" distR="0" wp14:anchorId="5F47434F" wp14:editId="36345C4D">
+            <wp:extent cx="5731510" cy="3686175"/>
+            <wp:effectExtent l="0" t="0" r="2540" b="9525"/>
+            <wp:docPr id="38" name="Picture 38"/>
+            <wp:cNvGraphicFramePr>
+              <a:graphicFrameLocks xmlns:a="http://schemas.openxmlformats.org/drawingml/2006/main" noChangeAspect="1"/>
+            </wp:cNvGraphicFramePr>
+            <a:graphic xmlns:a="http://schemas.openxmlformats.org/drawingml/2006/main">
+              <a:graphicData uri="http://schemas.openxmlformats.org/drawingml/2006/picture">
+                <pic:pic xmlns:pic="http://schemas.openxmlformats.org/drawingml/2006/picture">
+                  <pic:nvPicPr>
+                    <pic:cNvPr id="1" name=""/>
+                    <pic:cNvPicPr/>
+                  </pic:nvPicPr>
+                  <pic:blipFill>
+                    <a:blip r:embed="rId9"/>
+                    <a:stretch>
+                      <a:fillRect/>
+                    </a:stretch>
+                  </pic:blipFill>
+                  <pic:spPr>
+                    <a:xfrm>
+                      <a:off x="0" y="0"/>
+                      <a:ext cx="5731510" cy="3686175"/>
+                    </a:xfrm>
+                    <a:prstGeom prst="rect">
+                      <a:avLst/>
+                    </a:prstGeom>
+                  </pic:spPr>
+                </pic:pic>
+              </a:graphicData>
+            </a:graphic>
+          </wp:inline>
+        </w:drawing>
+      </w:r>
+    </w:p>
+    <w:p/>
+    <w:p>
+      <w:pPr>
+        <w:pStyle w:val="Heading1"/>
+      </w:pPr>
+      <w:bookmarkStart w:id="16" w:name="_Toc7991564"/>
+      <w:r>
+        <w:t>Lab 13</w:t>
+      </w:r>
+      <w:r>
+        <w:t>a</w:t>
+      </w:r>
+      <w:r>
+        <w:t xml:space="preserve"> – SSL/TLS Security</w:t>
+      </w:r>
+      <w:bookmarkEnd w:id="16"/>
+    </w:p>
+    <w:p>
+      <w:r>
+        <w:t>Not done</w:t>
+      </w:r>
+    </w:p>
+    <w:p/>
+    <w:p>
+      <w:pPr>
+        <w:pStyle w:val="Heading1"/>
+      </w:pPr>
+      <w:bookmarkStart w:id="17" w:name="_Toc7991565"/>
+      <w:r>
+        <w:t xml:space="preserve">Lab 13b – Tor and the </w:t>
+      </w:r>
+      <w:proofErr w:type="spellStart"/>
+      <w:r>
+        <w:t>Darkweb</w:t>
+      </w:r>
+      <w:bookmarkEnd w:id="17"/>
+      <w:proofErr w:type="spellEnd"/>
+    </w:p>
+    <w:p>
+      <w:r>
+        <w:t xml:space="preserve">Upon downloading the Tor Browser from the tor project </w:t>
+      </w:r>
+      <w:r>
+        <w:t>(</w:t>
+      </w:r>
+      <w:hyperlink r:id="rId10" w:history="1">
+        <w:r>
+          <w:rPr>
+            <w:rStyle w:val="Hyperlink"/>
+          </w:rPr>
+          <w:t>https://www.torproject.org/</w:t>
+        </w:r>
+      </w:hyperlink>
+      <w:r>
+        <w:t>)</w:t>
+      </w:r>
+      <w:r>
+        <w:t>, the main install folder contains to items, a folder called Browser and a shortcut to start the Browser.</w:t>
+      </w:r>
+    </w:p>
+    <w:p>
+      <w:r>
+        <w:t xml:space="preserve">With my location being my home, whatsmyip.net tells me that my ip is </w:t>
+      </w:r>
+      <w:r>
+        <w:t>87.118.112.63</w:t>
+      </w:r>
+      <w:r>
+        <w:t>, when my own starts with an 86 (eircom).</w:t>
+      </w:r>
+    </w:p>
+    <w:p>
+      <w:r>
+        <w:t xml:space="preserve">Looking up hidden wiki on </w:t>
+      </w:r>
+      <w:proofErr w:type="spellStart"/>
+      <w:r>
+        <w:t>ddg</w:t>
+      </w:r>
+      <w:proofErr w:type="spellEnd"/>
+      <w:r>
+        <w:t>, I found a link to The Hidden wiki (</w:t>
+      </w:r>
+      <w:r>
+        <w:t>http://zqktlwi4fecvo6ri.onion/wiki/index.php/Main_Page</w:t>
+      </w:r>
+      <w:r>
+        <w:t>)</w:t>
+      </w:r>
+    </w:p>
+    <w:p/>
+    <w:p>
+      <w:pPr>
+        <w:tabs>
+          <w:tab w:val="left" w:pos="5824"/>
+        </w:tabs>
+      </w:pPr>
+      <w:r>
+        <w:tab/>
+      </w:r>
+    </w:p>
+    <w:p>
+      <w:pPr>
+        <w:pStyle w:val="Heading1"/>
+      </w:pPr>
+      <w:bookmarkStart w:id="18" w:name="_Toc7991566"/>
+      <w:r>
+        <w:lastRenderedPageBreak/>
+        <w:t>Lab 14 – Tor Website</w:t>
+      </w:r>
+      <w:bookmarkEnd w:id="18"/>
+    </w:p>
+    <w:p>
+      <w:r>
+        <w:t xml:space="preserve">To do this lab, I used WAMP on windows 10, as WAMP has Apache2 (for the server built in). It is recommended to use </w:t>
+      </w:r>
+      <w:proofErr w:type="spellStart"/>
+      <w:r>
+        <w:t>thttpd</w:t>
+      </w:r>
+      <w:proofErr w:type="spellEnd"/>
+      <w:r>
+        <w:t xml:space="preserve"> as Apache2 has a habit of leaking IP addresses.</w:t>
+      </w:r>
+      <w:r>
+        <w:t xml:space="preserve"> Upon launching WAMP, I change the port used on Apache2 to 8080, then downloaded TOR (</w:t>
+      </w:r>
+      <w:hyperlink r:id="rId11" w:history="1">
+        <w:r>
+          <w:rPr>
+            <w:rStyle w:val="Hyperlink"/>
+          </w:rPr>
+          <w:t>https://www.torproject.org/</w:t>
+        </w:r>
+      </w:hyperlink>
+      <w:r>
+        <w:t>). Upon opening the folder, I click the shortcut for starting the browser to make sure it works, then close it. I then went into /Browser/</w:t>
+      </w:r>
+      <w:proofErr w:type="spellStart"/>
+      <w:r>
+        <w:t>TorBrowser</w:t>
+      </w:r>
+      <w:proofErr w:type="spellEnd"/>
+      <w:r>
+        <w:t>/Data/Tor, and opened the ‘</w:t>
+      </w:r>
+      <w:proofErr w:type="spellStart"/>
+      <w:r>
+        <w:t>torrc</w:t>
+      </w:r>
+      <w:proofErr w:type="spellEnd"/>
+      <w:r>
+        <w:t>’ file (which is basically the basic config file for the TOR Browser). To set the website up, I added to the bottom of the file 3 lines:</w:t>
+      </w:r>
+    </w:p>
+    <w:p>
+      <w:r>
+        <w:t xml:space="preserve">  #Hidden Service</w:t>
+      </w:r>
+    </w:p>
+    <w:p>
+      <w:r>
+        <w:t xml:space="preserve">  </w:t>
+      </w:r>
+      <w:proofErr w:type="spellStart"/>
+      <w:r>
+        <w:t>HiddenServiceDir</w:t>
+      </w:r>
+      <w:proofErr w:type="spellEnd"/>
+      <w:r>
+        <w:t xml:space="preserve"> D:\Program Files (x86)\TOR\Tor Browser\Browser\</w:t>
+      </w:r>
+      <w:proofErr w:type="spellStart"/>
+      <w:r>
+        <w:t>TorBrowser</w:t>
+      </w:r>
+      <w:proofErr w:type="spellEnd"/>
+      <w:r>
+        <w:t>\Data\tor-service</w:t>
+      </w:r>
+    </w:p>
+    <w:p>
+      <w:r>
+        <w:t xml:space="preserve">  </w:t>
+      </w:r>
+      <w:proofErr w:type="spellStart"/>
+      <w:r>
+        <w:t>HiddenServicePort</w:t>
+      </w:r>
+      <w:proofErr w:type="spellEnd"/>
+      <w:r>
+        <w:t xml:space="preserve"> 8080 127.0.0.1:8080</w:t>
+      </w:r>
+    </w:p>
+    <w:p/>
+    <w:p>
+      <w:r>
+        <w:t xml:space="preserve">The first line is basically a comment for what comes next. The second line tells the browser where the service’s files are held (in a new folder called tor-service. This folder will contain the hostname of the .onion site and a private key). The third line tells the browser which port and what </w:t>
+      </w:r>
+      <w:r>
+        <w:t>ip address the hidden service should run on.</w:t>
+      </w:r>
+    </w:p>
+    <w:p/>
+    <w:p>
+      <w:pPr>
+        <w:rPr>
+          <w:b/>
+        </w:rPr>
+      </w:pPr>
+      <w:r>
+        <w:t xml:space="preserve">The .onion link I received was this: </w:t>
+      </w:r>
+      <w:r>
+        <w:t>tsomlpxnsvos3xan4ius5vhcmezdghd4bti6gcqui5wlyz3nyjnid4yd.onion</w:t>
+      </w:r>
+    </w:p>
     <w:sectPr>
       <w:pgSz w:w="11906" w:h="16838"/>
       <w:pgMar w:top="1440" w:right="1440" w:bottom="1440" w:left="1440" w:header="708" w:footer="708" w:gutter="0"/>
@@ -4024,6 +6307,155 @@
 <file path=word/numbering.xml><?xml version="1.0" encoding="utf-8"?>
 <w:numbering xmlns:wpc="http://schemas.microsoft.com/office/word/2010/wordprocessingCanvas" xmlns:cx="http://schemas.microsoft.com/office/drawing/2014/chartex" xmlns:cx1="http://schemas.microsoft.com/office/drawing/2015/9/8/chartex" xmlns:cx2="http://schemas.microsoft.com/office/drawing/2015/10/21/chartex" xmlns:cx3="http://schemas.microsoft.com/office/drawing/2016/5/9/chartex" xmlns:cx4="http://schemas.microsoft.com/office/drawing/2016/5/10/chartex" xmlns:cx5="http://schemas.microsoft.com/office/drawing/2016/5/11/chartex" xmlns:cx6="http://schemas.microsoft.com/office/drawing/2016/5/12/chartex" xmlns:cx7="http://schemas.microsoft.com/office/drawing/2016/5/13/chartex" xmlns:cx8="http://schemas.microsoft.com/office/drawing/2016/5/14/chartex" xmlns:mc="http://schemas.openxmlformats.org/markup-compatibility/2006" xmlns:aink="http://schemas.microsoft.com/office/drawing/2016/ink" xmlns:am3d="http://schemas.microsoft.com/office/drawing/2017/model3d" xmlns:o="urn:schemas-microsoft-com:office:office" xmlns:r="http://schemas.openxmlformats.org/officeDocument/2006/relationships" xmlns:m="http://schemas.openxmlformats.org/officeDocument/2006/math" xmlns:v="urn:schemas-microsoft-com:vml" xmlns:wp14="http://schemas.microsoft.com/office/word/2010/wordprocessingDrawing" xmlns:wp="http://schemas.openxmlformats.org/drawingml/2006/wordprocessingDrawing" xmlns:w10="urn:schemas-microsoft-com:office:word" xmlns:w="http://schemas.openxmlformats.org/wordprocessingml/2006/main" xmlns:w14="http://schemas.microsoft.com/office/word/2010/wordml" xmlns:w15="http://schemas.microsoft.com/office/word/2012/wordml" xmlns:w16cid="http://schemas.microsoft.com/office/word/2016/wordml/cid" xmlns:w16se="http://schemas.microsoft.com/office/word/2015/wordml/symex" xmlns:wpg="http://schemas.microsoft.com/office/word/2010/wordprocessingGroup" xmlns:wpi="http://schemas.microsoft.com/office/word/2010/wordprocessingInk" xmlns:wne="http://schemas.microsoft.com/office/word/2006/wordml" xmlns:wps="http://schemas.microsoft.com/office/word/2010/wordprocessingShape" mc:Ignorable="w14 w15 w16se w16cid wp14">
   <w:abstractNum w:abstractNumId="0" w15:restartNumberingAfterBreak="0">
+    <w:nsid w:val="03F339DC"/>
+    <w:multiLevelType w:val="multilevel"/>
+    <w:tmpl w:val="E5AEC016"/>
+    <w:lvl w:ilvl="0">
+      <w:start w:val="1"/>
+      <w:numFmt w:val="bullet"/>
+      <w:lvlText w:val=""/>
+      <w:lvlJc w:val="left"/>
+      <w:pPr>
+        <w:tabs>
+          <w:tab w:val="num" w:pos="720"/>
+        </w:tabs>
+        <w:ind w:left="720" w:hanging="360"/>
+      </w:pPr>
+      <w:rPr>
+        <w:rFonts w:ascii="Symbol" w:hAnsi="Symbol" w:hint="default"/>
+        <w:sz w:val="20"/>
+      </w:rPr>
+    </w:lvl>
+    <w:lvl w:ilvl="1" w:tentative="1">
+      <w:start w:val="1"/>
+      <w:numFmt w:val="bullet"/>
+      <w:lvlText w:val="o"/>
+      <w:lvlJc w:val="left"/>
+      <w:pPr>
+        <w:tabs>
+          <w:tab w:val="num" w:pos="1440"/>
+        </w:tabs>
+        <w:ind w:left="1440" w:hanging="360"/>
+      </w:pPr>
+      <w:rPr>
+        <w:rFonts w:ascii="Courier New" w:hAnsi="Courier New" w:hint="default"/>
+        <w:sz w:val="20"/>
+      </w:rPr>
+    </w:lvl>
+    <w:lvl w:ilvl="2" w:tentative="1">
+      <w:start w:val="1"/>
+      <w:numFmt w:val="bullet"/>
+      <w:lvlText w:val=""/>
+      <w:lvlJc w:val="left"/>
+      <w:pPr>
+        <w:tabs>
+          <w:tab w:val="num" w:pos="2160"/>
+        </w:tabs>
+        <w:ind w:left="2160" w:hanging="360"/>
+      </w:pPr>
+      <w:rPr>
+        <w:rFonts w:ascii="Wingdings" w:hAnsi="Wingdings" w:hint="default"/>
+        <w:sz w:val="20"/>
+      </w:rPr>
+    </w:lvl>
+    <w:lvl w:ilvl="3" w:tentative="1">
+      <w:start w:val="1"/>
+      <w:numFmt w:val="bullet"/>
+      <w:lvlText w:val=""/>
+      <w:lvlJc w:val="left"/>
+      <w:pPr>
+        <w:tabs>
+          <w:tab w:val="num" w:pos="2880"/>
+        </w:tabs>
+        <w:ind w:left="2880" w:hanging="360"/>
+      </w:pPr>
+      <w:rPr>
+        <w:rFonts w:ascii="Wingdings" w:hAnsi="Wingdings" w:hint="default"/>
+        <w:sz w:val="20"/>
+      </w:rPr>
+    </w:lvl>
+    <w:lvl w:ilvl="4" w:tentative="1">
+      <w:start w:val="1"/>
+      <w:numFmt w:val="bullet"/>
+      <w:lvlText w:val=""/>
+      <w:lvlJc w:val="left"/>
+      <w:pPr>
+        <w:tabs>
+          <w:tab w:val="num" w:pos="3600"/>
+        </w:tabs>
+        <w:ind w:left="3600" w:hanging="360"/>
+      </w:pPr>
+      <w:rPr>
+        <w:rFonts w:ascii="Wingdings" w:hAnsi="Wingdings" w:hint="default"/>
+        <w:sz w:val="20"/>
+      </w:rPr>
+    </w:lvl>
+    <w:lvl w:ilvl="5" w:tentative="1">
+      <w:start w:val="1"/>
+      <w:numFmt w:val="bullet"/>
+      <w:lvlText w:val=""/>
+      <w:lvlJc w:val="left"/>
+      <w:pPr>
+        <w:tabs>
+          <w:tab w:val="num" w:pos="4320"/>
+        </w:tabs>
+        <w:ind w:left="4320" w:hanging="360"/>
+      </w:pPr>
+      <w:rPr>
+        <w:rFonts w:ascii="Wingdings" w:hAnsi="Wingdings" w:hint="default"/>
+        <w:sz w:val="20"/>
+      </w:rPr>
+    </w:lvl>
+    <w:lvl w:ilvl="6" w:tentative="1">
+      <w:start w:val="1"/>
+      <w:numFmt w:val="bullet"/>
+      <w:lvlText w:val=""/>
+      <w:lvlJc w:val="left"/>
+      <w:pPr>
+        <w:tabs>
+          <w:tab w:val="num" w:pos="5040"/>
+        </w:tabs>
+        <w:ind w:left="5040" w:hanging="360"/>
+      </w:pPr>
+      <w:rPr>
+        <w:rFonts w:ascii="Wingdings" w:hAnsi="Wingdings" w:hint="default"/>
+        <w:sz w:val="20"/>
+      </w:rPr>
+    </w:lvl>
+    <w:lvl w:ilvl="7" w:tentative="1">
+      <w:start w:val="1"/>
+      <w:numFmt w:val="bullet"/>
+      <w:lvlText w:val=""/>
+      <w:lvlJc w:val="left"/>
+      <w:pPr>
+        <w:tabs>
+          <w:tab w:val="num" w:pos="5760"/>
+        </w:tabs>
+        <w:ind w:left="5760" w:hanging="360"/>
+      </w:pPr>
+      <w:rPr>
+        <w:rFonts w:ascii="Wingdings" w:hAnsi="Wingdings" w:hint="default"/>
+        <w:sz w:val="20"/>
+      </w:rPr>
+    </w:lvl>
+    <w:lvl w:ilvl="8" w:tentative="1">
+      <w:start w:val="1"/>
+      <w:numFmt w:val="bullet"/>
+      <w:lvlText w:val=""/>
+      <w:lvlJc w:val="left"/>
+      <w:pPr>
+        <w:tabs>
+          <w:tab w:val="num" w:pos="6480"/>
+        </w:tabs>
+        <w:ind w:left="6480" w:hanging="360"/>
+      </w:pPr>
+      <w:rPr>
+        <w:rFonts w:ascii="Wingdings" w:hAnsi="Wingdings" w:hint="default"/>
+        <w:sz w:val="20"/>
+      </w:rPr>
+    </w:lvl>
+  </w:abstractNum>
+  <w:abstractNum w:abstractNumId="1" w15:restartNumberingAfterBreak="0">
     <w:nsid w:val="18367402"/>
     <w:multiLevelType w:val="hybridMultilevel"/>
     <w:tmpl w:val="987A0B6A"/>
@@ -4109,7 +6541,7 @@
       </w:pPr>
     </w:lvl>
   </w:abstractNum>
-  <w:abstractNum w:abstractNumId="1" w15:restartNumberingAfterBreak="0">
+  <w:abstractNum w:abstractNumId="2" w15:restartNumberingAfterBreak="0">
     <w:nsid w:val="385D05F8"/>
     <w:multiLevelType w:val="hybridMultilevel"/>
     <w:tmpl w:val="33E67514"/>
@@ -4195,11 +6627,166 @@
       </w:pPr>
     </w:lvl>
   </w:abstractNum>
+  <w:abstractNum w:abstractNumId="3" w15:restartNumberingAfterBreak="0">
+    <w:nsid w:val="40BB7867"/>
+    <w:multiLevelType w:val="multilevel"/>
+    <w:tmpl w:val="A0685C22"/>
+    <w:lvl w:ilvl="0">
+      <w:start w:val="1"/>
+      <w:numFmt w:val="bullet"/>
+      <w:lvlText w:val=""/>
+      <w:lvlJc w:val="left"/>
+      <w:pPr>
+        <w:tabs>
+          <w:tab w:val="num" w:pos="720"/>
+        </w:tabs>
+        <w:ind w:left="720" w:hanging="360"/>
+      </w:pPr>
+      <w:rPr>
+        <w:rFonts w:ascii="Symbol" w:hAnsi="Symbol" w:hint="default"/>
+        <w:sz w:val="20"/>
+      </w:rPr>
+    </w:lvl>
+    <w:lvl w:ilvl="1" w:tentative="1">
+      <w:start w:val="1"/>
+      <w:numFmt w:val="bullet"/>
+      <w:lvlText w:val="o"/>
+      <w:lvlJc w:val="left"/>
+      <w:pPr>
+        <w:tabs>
+          <w:tab w:val="num" w:pos="1440"/>
+        </w:tabs>
+        <w:ind w:left="1440" w:hanging="360"/>
+      </w:pPr>
+      <w:rPr>
+        <w:rFonts w:ascii="Courier New" w:hAnsi="Courier New" w:hint="default"/>
+        <w:sz w:val="20"/>
+      </w:rPr>
+    </w:lvl>
+    <w:lvl w:ilvl="2" w:tentative="1">
+      <w:start w:val="1"/>
+      <w:numFmt w:val="bullet"/>
+      <w:lvlText w:val=""/>
+      <w:lvlJc w:val="left"/>
+      <w:pPr>
+        <w:tabs>
+          <w:tab w:val="num" w:pos="2160"/>
+        </w:tabs>
+        <w:ind w:left="2160" w:hanging="360"/>
+      </w:pPr>
+      <w:rPr>
+        <w:rFonts w:ascii="Wingdings" w:hAnsi="Wingdings" w:hint="default"/>
+        <w:sz w:val="20"/>
+      </w:rPr>
+    </w:lvl>
+    <w:lvl w:ilvl="3" w:tentative="1">
+      <w:start w:val="1"/>
+      <w:numFmt w:val="bullet"/>
+      <w:lvlText w:val=""/>
+      <w:lvlJc w:val="left"/>
+      <w:pPr>
+        <w:tabs>
+          <w:tab w:val="num" w:pos="2880"/>
+        </w:tabs>
+        <w:ind w:left="2880" w:hanging="360"/>
+      </w:pPr>
+      <w:rPr>
+        <w:rFonts w:ascii="Wingdings" w:hAnsi="Wingdings" w:hint="default"/>
+        <w:sz w:val="20"/>
+      </w:rPr>
+    </w:lvl>
+    <w:lvl w:ilvl="4" w:tentative="1">
+      <w:start w:val="1"/>
+      <w:numFmt w:val="bullet"/>
+      <w:lvlText w:val=""/>
+      <w:lvlJc w:val="left"/>
+      <w:pPr>
+        <w:tabs>
+          <w:tab w:val="num" w:pos="3600"/>
+        </w:tabs>
+        <w:ind w:left="3600" w:hanging="360"/>
+      </w:pPr>
+      <w:rPr>
+        <w:rFonts w:ascii="Wingdings" w:hAnsi="Wingdings" w:hint="default"/>
+        <w:sz w:val="20"/>
+      </w:rPr>
+    </w:lvl>
+    <w:lvl w:ilvl="5" w:tentative="1">
+      <w:start w:val="1"/>
+      <w:numFmt w:val="bullet"/>
+      <w:lvlText w:val=""/>
+      <w:lvlJc w:val="left"/>
+      <w:pPr>
+        <w:tabs>
+          <w:tab w:val="num" w:pos="4320"/>
+        </w:tabs>
+        <w:ind w:left="4320" w:hanging="360"/>
+      </w:pPr>
+      <w:rPr>
+        <w:rFonts w:ascii="Wingdings" w:hAnsi="Wingdings" w:hint="default"/>
+        <w:sz w:val="20"/>
+      </w:rPr>
+    </w:lvl>
+    <w:lvl w:ilvl="6" w:tentative="1">
+      <w:start w:val="1"/>
+      <w:numFmt w:val="bullet"/>
+      <w:lvlText w:val=""/>
+      <w:lvlJc w:val="left"/>
+      <w:pPr>
+        <w:tabs>
+          <w:tab w:val="num" w:pos="5040"/>
+        </w:tabs>
+        <w:ind w:left="5040" w:hanging="360"/>
+      </w:pPr>
+      <w:rPr>
+        <w:rFonts w:ascii="Wingdings" w:hAnsi="Wingdings" w:hint="default"/>
+        <w:sz w:val="20"/>
+      </w:rPr>
+    </w:lvl>
+    <w:lvl w:ilvl="7" w:tentative="1">
+      <w:start w:val="1"/>
+      <w:numFmt w:val="bullet"/>
+      <w:lvlText w:val=""/>
+      <w:lvlJc w:val="left"/>
+      <w:pPr>
+        <w:tabs>
+          <w:tab w:val="num" w:pos="5760"/>
+        </w:tabs>
+        <w:ind w:left="5760" w:hanging="360"/>
+      </w:pPr>
+      <w:rPr>
+        <w:rFonts w:ascii="Wingdings" w:hAnsi="Wingdings" w:hint="default"/>
+        <w:sz w:val="20"/>
+      </w:rPr>
+    </w:lvl>
+    <w:lvl w:ilvl="8" w:tentative="1">
+      <w:start w:val="1"/>
+      <w:numFmt w:val="bullet"/>
+      <w:lvlText w:val=""/>
+      <w:lvlJc w:val="left"/>
+      <w:pPr>
+        <w:tabs>
+          <w:tab w:val="num" w:pos="6480"/>
+        </w:tabs>
+        <w:ind w:left="6480" w:hanging="360"/>
+      </w:pPr>
+      <w:rPr>
+        <w:rFonts w:ascii="Wingdings" w:hAnsi="Wingdings" w:hint="default"/>
+        <w:sz w:val="20"/>
+      </w:rPr>
+    </w:lvl>
+  </w:abstractNum>
   <w:num w:numId="1">
-    <w:abstractNumId w:val="0"/>
+    <w:abstractNumId w:val="1"/>
   </w:num>
   <w:num w:numId="2">
-    <w:abstractNumId w:val="1"/>
+    <w:abstractNumId w:val="2"/>
+  </w:num>
+  <w:num w:numId="3">
+    <w:abstractNumId w:val="3"/>
+  </w:num>
+  <w:num w:numId="4">
+    <w:abstractNumId w:val="0"/>
   </w:num>
 </w:numbering>
 </file>
@@ -4221,7 +6808,7 @@
       </w:pPr>
     </w:pPrDefault>
   </w:docDefaults>
-  <w:latentStyles w:defLockedState="0" w:defUIPriority="99" w:defSemiHidden="0" w:defUnhideWhenUsed="0" w:defQFormat="0" w:count="375">
+  <w:latentStyles w:defLockedState="0" w:defUIPriority="99" w:defSemiHidden="0" w:defUnhideWhenUsed="0" w:defQFormat="0" w:count="376">
     <w:lsdException w:name="Normal" w:uiPriority="0" w:qFormat="1"/>
     <w:lsdException w:name="heading 1" w:uiPriority="9" w:qFormat="1"/>
     <w:lsdException w:name="heading 2" w:semiHidden="1" w:uiPriority="9" w:unhideWhenUsed="1" w:qFormat="1"/>
@@ -4327,7 +6914,6 @@
     <w:lsdException w:name="HTML Sample" w:semiHidden="1" w:unhideWhenUsed="1"/>
     <w:lsdException w:name="HTML Typewriter" w:semiHidden="1" w:unhideWhenUsed="1"/>
     <w:lsdException w:name="HTML Variable" w:semiHidden="1" w:unhideWhenUsed="1"/>
-    <w:lsdException w:name="Normal Table" w:semiHidden="1" w:unhideWhenUsed="1"/>
     <w:lsdException w:name="annotation subject" w:semiHidden="1" w:unhideWhenUsed="1"/>
     <w:lsdException w:name="No List" w:semiHidden="1" w:unhideWhenUsed="1"/>
     <w:lsdException w:name="Outline List 1" w:semiHidden="1" w:unhideWhenUsed="1"/>
@@ -4374,10 +6960,8 @@
     <w:lsdException w:name="Table Subtle 2" w:semiHidden="1" w:unhideWhenUsed="1"/>
     <w:lsdException w:name="Table Web 1" w:semiHidden="1" w:unhideWhenUsed="1"/>
     <w:lsdException w:name="Table Web 2" w:semiHidden="1" w:unhideWhenUsed="1"/>
-    <w:lsdException w:name="Table Web 3" w:semiHidden="1" w:unhideWhenUsed="1"/>
     <w:lsdException w:name="Balloon Text" w:semiHidden="1" w:unhideWhenUsed="1"/>
     <w:lsdException w:name="Table Grid" w:uiPriority="39"/>
-    <w:lsdException w:name="Table Theme" w:semiHidden="1" w:unhideWhenUsed="1"/>
     <w:lsdException w:name="Placeholder Text" w:semiHidden="1"/>
     <w:lsdException w:name="No Spacing" w:uiPriority="1" w:qFormat="1"/>
     <w:lsdException w:name="Light Shading" w:uiPriority="60"/>
@@ -4597,6 +7181,7 @@
     <w:lsdException w:name="Smart Hyperlink" w:semiHidden="1" w:unhideWhenUsed="1"/>
     <w:lsdException w:name="Hashtag" w:semiHidden="1" w:unhideWhenUsed="1"/>
     <w:lsdException w:name="Unresolved Mention" w:semiHidden="1" w:unhideWhenUsed="1"/>
+    <w:lsdException w:name="Smart Link" w:semiHidden="1" w:unhideWhenUsed="1"/>
   </w:latentStyles>
   <w:style w:type="paragraph" w:default="1" w:styleId="Normal">
     <w:name w:val="Normal"/>
@@ -4744,6 +7329,87 @@
     <w:pPr>
       <w:ind w:left="720"/>
       <w:contextualSpacing/>
+    </w:pPr>
+  </w:style>
+  <w:style w:type="paragraph" w:styleId="NormalWeb">
+    <w:name w:val="Normal (Web)"/>
+    <w:basedOn w:val="Normal"/>
+    <w:uiPriority w:val="99"/>
+    <w:semiHidden/>
+    <w:unhideWhenUsed/>
+    <w:rsid w:val="00425647"/>
+    <w:pPr>
+      <w:spacing w:before="100" w:beforeAutospacing="1" w:after="100" w:afterAutospacing="1" w:line="240" w:lineRule="auto"/>
+    </w:pPr>
+    <w:rPr>
+      <w:rFonts w:ascii="Times New Roman" w:eastAsia="Times New Roman" w:hAnsi="Times New Roman" w:cs="Times New Roman"/>
+      <w:sz w:val="24"/>
+      <w:szCs w:val="24"/>
+      <w:lang w:val="en-IE" w:eastAsia="ja-JP"/>
+    </w:rPr>
+  </w:style>
+  <w:style w:type="character" w:styleId="Hyperlink">
+    <w:name w:val="Hyperlink"/>
+    <w:basedOn w:val="DefaultParagraphFont"/>
+    <w:uiPriority w:val="99"/>
+    <w:unhideWhenUsed/>
+    <w:rsid w:val="00F433C9"/>
+    <w:rPr>
+      <w:color w:val="0000FF"/>
+      <w:u w:val="single"/>
+    </w:rPr>
+  </w:style>
+  <w:style w:type="character" w:styleId="UnresolvedMention">
+    <w:name w:val="Unresolved Mention"/>
+    <w:basedOn w:val="DefaultParagraphFont"/>
+    <w:uiPriority w:val="99"/>
+    <w:semiHidden/>
+    <w:unhideWhenUsed/>
+    <w:rsid w:val="00277115"/>
+    <w:rPr>
+      <w:color w:val="605E5C"/>
+      <w:shd w:val="clear" w:color="auto" w:fill="E1DFDD"/>
+    </w:rPr>
+  </w:style>
+  <w:style w:type="paragraph" w:styleId="TOCHeading">
+    <w:name w:val="TOC Heading"/>
+    <w:basedOn w:val="Heading1"/>
+    <w:next w:val="Normal"/>
+    <w:uiPriority w:val="39"/>
+    <w:unhideWhenUsed/>
+    <w:qFormat/>
+    <w:rsid w:val="00685D54"/>
+    <w:pPr>
+      <w:spacing w:line="259" w:lineRule="auto"/>
+      <w:outlineLvl w:val="9"/>
+    </w:pPr>
+    <w:rPr>
+      <w:lang w:val="en-US"/>
+    </w:rPr>
+  </w:style>
+  <w:style w:type="paragraph" w:styleId="TOC1">
+    <w:name w:val="toc 1"/>
+    <w:basedOn w:val="Normal"/>
+    <w:next w:val="Normal"/>
+    <w:autoRedefine/>
+    <w:uiPriority w:val="39"/>
+    <w:unhideWhenUsed/>
+    <w:rsid w:val="00685D54"/>
+    <w:pPr>
+      <w:spacing w:after="100"/>
+    </w:pPr>
+  </w:style>
+  <w:style w:type="paragraph" w:styleId="TOC2">
+    <w:name w:val="toc 2"/>
+    <w:basedOn w:val="Normal"/>
+    <w:next w:val="Normal"/>
+    <w:autoRedefine/>
+    <w:uiPriority w:val="39"/>
+    <w:unhideWhenUsed/>
+    <w:rsid w:val="00685D54"/>
+    <w:pPr>
+      <w:spacing w:after="100"/>
+      <w:ind w:left="220"/>
     </w:pPr>
   </w:style>
 </w:styles>
@@ -5042,4 +7708,16 @@
     </a:ext>
   </a:extLst>
 </a:theme>
+</file>
+
+<file path=customXml/item1.xml><?xml version="1.0" encoding="utf-8"?>
+<b:Sources xmlns:b="http://schemas.openxmlformats.org/officeDocument/2006/bibliography" xmlns="http://schemas.openxmlformats.org/officeDocument/2006/bibliography" SelectedStyle="\APASixthEditionOfficeOnline.xsl" StyleName="APA" Version="6"/>
+</file>
+
+<file path=customXml/itemProps1.xml><?xml version="1.0" encoding="utf-8"?>
+<ds:datastoreItem xmlns:ds="http://schemas.openxmlformats.org/officeDocument/2006/customXml" ds:itemID="{BA2EF18A-9614-4BAA-A1DB-8A711340D857}">
+  <ds:schemaRefs>
+    <ds:schemaRef ds:uri="http://schemas.openxmlformats.org/officeDocument/2006/bibliography"/>
+  </ds:schemaRefs>
+</ds:datastoreItem>
 </file>
</xml_diff>